<commit_message>
corretti alcuni malfunzionamenti e  aggiornata la documentazione
</commit_message>
<xml_diff>
--- a/DocumentazioneCasoDiStudio.docx
+++ b/DocumentazioneCasoDiStudio.docx
@@ -1,6 +1,6 @@
 
 <file path=word/document.xml><?xml version="1.0" encoding="utf-8"?>
-<w:document xmlns:wpc="http://schemas.microsoft.com/office/word/2010/wordprocessingCanvas" xmlns:cx="http://schemas.microsoft.com/office/drawing/2014/chartex" xmlns:cx1="http://schemas.microsoft.com/office/drawing/2015/9/8/chartex" xmlns:cx2="http://schemas.microsoft.com/office/drawing/2015/10/21/chartex" xmlns:cx3="http://schemas.microsoft.com/office/drawing/2016/5/9/chartex" xmlns:cx4="http://schemas.microsoft.com/office/drawing/2016/5/10/chartex" xmlns:cx5="http://schemas.microsoft.com/office/drawing/2016/5/11/chartex" xmlns:cx6="http://schemas.microsoft.com/office/drawing/2016/5/12/chartex" xmlns:cx7="http://schemas.microsoft.com/office/drawing/2016/5/13/chartex" xmlns:cx8="http://schemas.microsoft.com/office/drawing/2016/5/14/chartex" xmlns:mc="http://schemas.openxmlformats.org/markup-compatibility/2006" xmlns:aink="http://schemas.microsoft.com/office/drawing/2016/ink" xmlns:am3d="http://schemas.microsoft.com/office/drawing/2017/model3d" xmlns:o="urn:schemas-microsoft-com:office:office" xmlns:oel="http://schemas.microsoft.com/office/2019/extlst" xmlns:r="http://schemas.openxmlformats.org/officeDocument/2006/relationships" xmlns:m="http://schemas.openxmlformats.org/officeDocument/2006/math" xmlns:v="urn:schemas-microsoft-com:vml" xmlns:wp14="http://schemas.microsoft.com/office/word/2010/wordprocessingDrawing" xmlns:wp="http://schemas.openxmlformats.org/drawingml/2006/wordprocessingDrawing" xmlns:w10="urn:schemas-microsoft-com:office:word" xmlns:w="http://schemas.openxmlformats.org/wordprocessingml/2006/main" xmlns:w14="http://schemas.microsoft.com/office/word/2010/wordml" xmlns:w15="http://schemas.microsoft.com/office/word/2012/wordml" xmlns:w16cex="http://schemas.microsoft.com/office/word/2018/wordml/cex" xmlns:w16cid="http://schemas.microsoft.com/office/word/2016/wordml/cid" xmlns:w16="http://schemas.microsoft.com/office/word/2018/wordml" xmlns:w16sdtdh="http://schemas.microsoft.com/office/word/2020/wordml/sdtdatahash" xmlns:w16se="http://schemas.microsoft.com/office/word/2015/wordml/symex" xmlns:wpg="http://schemas.microsoft.com/office/word/2010/wordprocessingGroup" xmlns:wpi="http://schemas.microsoft.com/office/word/2010/wordprocessingInk" xmlns:wne="http://schemas.microsoft.com/office/word/2006/wordml" xmlns:wps="http://schemas.microsoft.com/office/word/2010/wordprocessingShape" mc:Ignorable="w14 w15 w16se w16cid w16 w16cex w16sdtdh wp14">
+<w:document xmlns:wpc="http://schemas.microsoft.com/office/word/2010/wordprocessingCanvas" xmlns:cx="http://schemas.microsoft.com/office/drawing/2014/chartex" xmlns:cx1="http://schemas.microsoft.com/office/drawing/2015/9/8/chartex" xmlns:cx2="http://schemas.microsoft.com/office/drawing/2015/10/21/chartex" xmlns:cx3="http://schemas.microsoft.com/office/drawing/2016/5/9/chartex" xmlns:cx4="http://schemas.microsoft.com/office/drawing/2016/5/10/chartex" xmlns:cx5="http://schemas.microsoft.com/office/drawing/2016/5/11/chartex" xmlns:cx6="http://schemas.microsoft.com/office/drawing/2016/5/12/chartex" xmlns:cx7="http://schemas.microsoft.com/office/drawing/2016/5/13/chartex" xmlns:cx8="http://schemas.microsoft.com/office/drawing/2016/5/14/chartex" xmlns:mc="http://schemas.openxmlformats.org/markup-compatibility/2006" xmlns:aink="http://schemas.microsoft.com/office/drawing/2016/ink" xmlns:am3d="http://schemas.microsoft.com/office/drawing/2017/model3d" xmlns:o="urn:schemas-microsoft-com:office:office" xmlns:oel="http://schemas.microsoft.com/office/2019/extlst" xmlns:r="http://schemas.openxmlformats.org/officeDocument/2006/relationships" xmlns:m="http://schemas.openxmlformats.org/officeDocument/2006/math" xmlns:v="urn:schemas-microsoft-com:vml" xmlns:wp14="http://schemas.microsoft.com/office/word/2010/wordprocessingDrawing" xmlns:wp="http://schemas.openxmlformats.org/drawingml/2006/wordprocessingDrawing" xmlns:w10="urn:schemas-microsoft-com:office:word" xmlns:w="http://schemas.openxmlformats.org/wordprocessingml/2006/main" xmlns:w14="http://schemas.microsoft.com/office/word/2010/wordml" xmlns:w15="http://schemas.microsoft.com/office/word/2012/wordml" xmlns:w16cex="http://schemas.microsoft.com/office/word/2018/wordml/cex" xmlns:w16cid="http://schemas.microsoft.com/office/word/2016/wordml/cid" xmlns:w16="http://schemas.microsoft.com/office/word/2018/wordml" xmlns:w16du="http://schemas.microsoft.com/office/word/2023/wordml/word16du" xmlns:w16sdtdh="http://schemas.microsoft.com/office/word/2020/wordml/sdtdatahash" xmlns:w16se="http://schemas.microsoft.com/office/word/2015/wordml/symex" xmlns:wpg="http://schemas.microsoft.com/office/word/2010/wordprocessingGroup" xmlns:wpi="http://schemas.microsoft.com/office/word/2010/wordprocessingInk" xmlns:wne="http://schemas.microsoft.com/office/word/2006/wordml" xmlns:wps="http://schemas.microsoft.com/office/word/2010/wordprocessingShape" mc:Ignorable="w14 w15 w16se w16cid w16 w16cex w16sdtdh w16du wp14">
   <w:body>
     <w:p>
       <w:pPr>
@@ -503,35 +503,7 @@
                 <w:rStyle w:val="Collegamentoipertestuale"/>
                 <w:noProof/>
               </w:rPr>
-              <w:t>ELENCO DI ARG</w:t>
-            </w:r>
-            <w:r>
-              <w:rPr>
-                <w:rStyle w:val="Collegamentoipertestuale"/>
-                <w:noProof/>
-              </w:rPr>
-              <w:t>O</w:t>
-            </w:r>
-            <w:r>
-              <w:rPr>
-                <w:rStyle w:val="Collegamentoipertestuale"/>
-                <w:noProof/>
-              </w:rPr>
-              <w:t xml:space="preserve">MENTI DI </w:t>
-            </w:r>
-            <w:r>
-              <w:rPr>
-                <w:rStyle w:val="Collegamentoipertestuale"/>
-                <w:noProof/>
-              </w:rPr>
-              <w:t>I</w:t>
-            </w:r>
-            <w:r>
-              <w:rPr>
-                <w:rStyle w:val="Collegamentoipertestuale"/>
-                <w:noProof/>
-              </w:rPr>
-              <w:t>NTERESSE</w:t>
+              <w:t>ELENCO DI ARGOMENTI DI INTERESSE</w:t>
             </w:r>
             <w:r>
               <w:rPr>
@@ -1525,7 +1497,15 @@
         <w:t>: la pia</w:t>
       </w:r>
       <w:r>
-        <w:t xml:space="preserve">ttaforma disponibile per il gioco.(playstation, </w:t>
+        <w:t xml:space="preserve">ttaforma disponibile per il </w:t>
+      </w:r>
+      <w:proofErr w:type="gramStart"/>
+      <w:r>
+        <w:t>gioco.(</w:t>
+      </w:r>
+      <w:proofErr w:type="gramEnd"/>
+      <w:r>
+        <w:t xml:space="preserve">playstation, </w:t>
       </w:r>
       <w:proofErr w:type="spellStart"/>
       <w:r>
@@ -1536,17 +1516,12 @@
         <w:t xml:space="preserve">, </w:t>
       </w:r>
       <w:proofErr w:type="spellStart"/>
-      <w:proofErr w:type="gramStart"/>
       <w:r>
         <w:t>nintendo</w:t>
       </w:r>
       <w:proofErr w:type="spellEnd"/>
       <w:r>
-        <w:t>..</w:t>
-      </w:r>
-      <w:proofErr w:type="gramEnd"/>
-      <w:r>
-        <w:t>)</w:t>
+        <w:t>..)</w:t>
       </w:r>
     </w:p>
     <w:p>
@@ -1637,15 +1612,7 @@
         <w:t xml:space="preserve">dataset </w:t>
       </w:r>
       <w:r>
-        <w:t xml:space="preserve">sono stati collezionati il 10 </w:t>
-      </w:r>
-      <w:proofErr w:type="gramStart"/>
-      <w:r>
-        <w:t>Novembre</w:t>
-      </w:r>
-      <w:proofErr w:type="gramEnd"/>
-      <w:r>
-        <w:t xml:space="preserve"> 2020</w:t>
+        <w:t>sono stati collezionati il 10 Novembre 2020</w:t>
       </w:r>
       <w:r>
         <w:t>, ed esso contiene giochi che vanno dal 1996 al 2020.</w:t>
@@ -1821,13 +1788,7 @@
       </w:r>
       <w:proofErr w:type="spellEnd"/>
       <w:r>
-        <w:t xml:space="preserve"> algoritmo di hard-clustering, la quale è</w:t>
-      </w:r>
-      <w:r>
-        <w:t xml:space="preserve"> una forma di clustering più rigida in cui ogni punto appartiene completamente a un cluster specifico</w:t>
-      </w:r>
-      <w:r>
-        <w:t xml:space="preserve">. I cluster hanno fatto emergere particolari caratteristiche dove ad ognuno di esse si è attribuito un risultato. </w:t>
+        <w:t xml:space="preserve"> algoritmo di hard-clustering, la quale è una forma di clustering più rigida in cui ogni punto appartiene completamente a un cluster specifico. I cluster hanno fatto emergere particolari caratteristiche dove ad ognuno di esse si è attribuito un risultato. </w:t>
       </w:r>
       <w:proofErr w:type="gramStart"/>
       <w:r>
@@ -2030,10 +1991,7 @@
         </w:numPr>
       </w:pPr>
       <w:r>
-        <w:t>Risoluzione di un CSP: attraverso il</w:t>
-      </w:r>
-      <w:r>
-        <w:t xml:space="preserve"> Random </w:t>
+        <w:t xml:space="preserve">Risoluzione di un CSP: attraverso il Random </w:t>
       </w:r>
       <w:proofErr w:type="spellStart"/>
       <w:r>
@@ -2057,16 +2015,7 @@
       </w:r>
       <w:proofErr w:type="spellEnd"/>
       <w:r>
-        <w:t xml:space="preserve"> </w:t>
-      </w:r>
-      <w:r>
-        <w:t xml:space="preserve">i quali sono entrambi </w:t>
-      </w:r>
-      <w:r>
-        <w:t>algoritmi di ricerca e ottimizzazione che possono essere adattati per risolvere problemi di soddisfacimento dei vincoli</w:t>
-      </w:r>
-      <w:r>
-        <w:t>, abbiamo creato un elenco variabile che rappresenta una playlist di giochi che rispetta determinati vincoli stabiliti</w:t>
+        <w:t xml:space="preserve"> i quali sono entrambi algoritmi di ricerca e ottimizzazione che possono essere adattati per risolvere problemi di soddisfacimento dei vincoli, abbiamo creato un elenco variabile che rappresenta una playlist di giochi che rispetta determinati vincoli stabiliti</w:t>
       </w:r>
     </w:p>
     <w:p/>
@@ -3144,7 +3093,7 @@
         </w:rPr>
         <w:lastRenderedPageBreak/>
         <w:drawing>
-          <wp:inline distT="0" distB="0" distL="0" distR="0" wp14:anchorId="58C65DD5" wp14:editId="618299FD">
+          <wp:inline distT="0" distB="0" distL="0" distR="0" wp14:anchorId="58C65DD5" wp14:editId="515EC0BE">
             <wp:extent cx="6120130" cy="929640"/>
             <wp:effectExtent l="0" t="0" r="1270" b="0"/>
             <wp:docPr id="1152376202" name="Immagine 17" descr="Immagine che contiene testo, Software multimediale, schermata&#10;&#10;Descrizione generata automaticamente"/>
@@ -3631,7 +3580,7 @@
                 <v:stroke joinstyle="miter"/>
                 <v:path gradientshapeok="t" o:connecttype="rect"/>
               </v:shapetype>
-              <v:shape id="Casella di testo 14" o:spid="_x0000_s1026" type="#_x0000_t202" style="position:absolute;margin-left:295.6pt;margin-top:254.45pt;width:221.75pt;height:202.55pt;z-index:251660288;visibility:visible;mso-wrap-style:square;mso-wrap-distance-left:9pt;mso-wrap-distance-top:0;mso-wrap-distance-right:9pt;mso-wrap-distance-bottom:0;mso-position-horizontal:absolute;mso-position-horizontal-relative:text;mso-position-vertical:absolute;mso-position-vertical-relative:text;v-text-anchor:top" o:gfxdata="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" fillcolor="white [3201]" stroked="f" strokeweight=".5pt">
+              <v:shape id="Casella di testo 14" o:spid="_x0000_s1026" type="#_x0000_t202" style="position:absolute;margin-left:295.6pt;margin-top:254.45pt;width:221.75pt;height:202.55pt;z-index:251660288;visibility:visible;mso-wrap-style:square;mso-wrap-distance-left:9pt;mso-wrap-distance-top:0;mso-wrap-distance-right:9pt;mso-wrap-distance-bottom:0;mso-position-horizontal:absolute;mso-position-horizontal-relative:text;mso-position-vertical:absolute;mso-position-vertical-relative:text;v-text-anchor:top" o:gfxdata="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" fillcolor="white [3201]" stroked="f" strokeweight=".5pt">
                 <v:textbox>
                   <w:txbxContent>
                     <w:p>
@@ -3734,7 +3683,7 @@
           </mc:Choice>
           <mc:Fallback>
             <w:pict>
-              <v:shape w14:anchorId="33C7A81E" id="Casella di testo 13" o:spid="_x0000_s1027" type="#_x0000_t202" style="position:absolute;margin-left:318.65pt;margin-top:25.95pt;width:209.3pt;height:200.65pt;z-index:251659264;visibility:visible;mso-wrap-style:square;mso-wrap-distance-left:9pt;mso-wrap-distance-top:0;mso-wrap-distance-right:9pt;mso-wrap-distance-bottom:0;mso-position-horizontal:absolute;mso-position-horizontal-relative:text;mso-position-vertical:absolute;mso-position-vertical-relative:text;v-text-anchor:top" o:gfxdata="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" fillcolor="white [3201]" stroked="f" strokeweight=".5pt">
+              <v:shape w14:anchorId="33C7A81E" id="Casella di testo 13" o:spid="_x0000_s1027" type="#_x0000_t202" style="position:absolute;margin-left:318.65pt;margin-top:25.95pt;width:209.3pt;height:200.65pt;z-index:251659264;visibility:visible;mso-wrap-style:square;mso-wrap-distance-left:9pt;mso-wrap-distance-top:0;mso-wrap-distance-right:9pt;mso-wrap-distance-bottom:0;mso-position-horizontal:absolute;mso-position-horizontal-relative:text;mso-position-vertical:absolute;mso-position-vertical-relative:text;v-text-anchor:top" o:gfxdata="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" fillcolor="white [3201]" stroked="f" strokeweight=".5pt">
                 <v:textbox>
                   <w:txbxContent>
                     <w:p>
@@ -3941,7 +3890,7 @@
           </mc:Choice>
           <mc:Fallback>
             <w:pict>
-              <v:shape w14:anchorId="38BFC1E2" id="Casella di testo 16" o:spid="_x0000_s1028" type="#_x0000_t202" style="position:absolute;margin-left:316.5pt;margin-top:480.05pt;width:185.6pt;height:193.6pt;z-index:251665408;visibility:visible;mso-wrap-style:square;mso-wrap-distance-left:9pt;mso-wrap-distance-top:0;mso-wrap-distance-right:9pt;mso-wrap-distance-bottom:0;mso-position-horizontal:absolute;mso-position-horizontal-relative:text;mso-position-vertical:absolute;mso-position-vertical-relative:text;v-text-anchor:top" o:gfxdata="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" fillcolor="white [3201]" stroked="f" strokeweight=".5pt">
+              <v:shape w14:anchorId="38BFC1E2" id="Casella di testo 16" o:spid="_x0000_s1028" type="#_x0000_t202" style="position:absolute;margin-left:316.5pt;margin-top:480.05pt;width:185.6pt;height:193.6pt;z-index:251665408;visibility:visible;mso-wrap-style:square;mso-wrap-distance-left:9pt;mso-wrap-distance-top:0;mso-wrap-distance-right:9pt;mso-wrap-distance-bottom:0;mso-position-horizontal:absolute;mso-position-horizontal-relative:text;mso-position-vertical:absolute;mso-position-vertical-relative:text;v-text-anchor:top" o:gfxdata="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" fillcolor="white [3201]" stroked="f" strokeweight=".5pt">
                 <v:textbox>
                   <w:txbxContent>
                     <w:p>
@@ -4050,7 +3999,7 @@
           </mc:Choice>
           <mc:Fallback>
             <w:pict>
-              <v:shape w14:anchorId="6EBDB1FD" id="_x0000_s1029" type="#_x0000_t202" style="position:absolute;margin-left:297.2pt;margin-top:261.1pt;width:209.3pt;height:200.65pt;z-index:251662336;visibility:visible;mso-wrap-style:square;mso-wrap-distance-left:9pt;mso-wrap-distance-top:0;mso-wrap-distance-right:9pt;mso-wrap-distance-bottom:0;mso-position-horizontal:absolute;mso-position-horizontal-relative:text;mso-position-vertical:absolute;mso-position-vertical-relative:text;v-text-anchor:top" o:gfxdata="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" fillcolor="white [3201]" stroked="f" strokeweight=".5pt">
+              <v:shape w14:anchorId="6EBDB1FD" id="_x0000_s1029" type="#_x0000_t202" style="position:absolute;margin-left:297.2pt;margin-top:261.1pt;width:209.3pt;height:200.65pt;z-index:251662336;visibility:visible;mso-wrap-style:square;mso-wrap-distance-left:9pt;mso-wrap-distance-top:0;mso-wrap-distance-right:9pt;mso-wrap-distance-bottom:0;mso-position-horizontal:absolute;mso-position-horizontal-relative:text;mso-position-vertical:absolute;mso-position-vertical-relative:text;v-text-anchor:top" o:gfxdata="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" fillcolor="white [3201]" stroked="f" strokeweight=".5pt">
                 <v:textbox>
                   <w:txbxContent>
                     <w:p>
@@ -4318,7 +4267,7 @@
           </mc:Choice>
           <mc:Fallback>
             <w:pict>
-              <v:shape w14:anchorId="262ADBDC" id="_x0000_s1030" type="#_x0000_t202" style="position:absolute;margin-left:333pt;margin-top:455.95pt;width:185.6pt;height:193.55pt;z-index:251669504;visibility:visible;mso-wrap-style:square;mso-wrap-distance-left:9pt;mso-wrap-distance-top:0;mso-wrap-distance-right:9pt;mso-wrap-distance-bottom:0;mso-position-horizontal:absolute;mso-position-horizontal-relative:text;mso-position-vertical:absolute;mso-position-vertical-relative:text;v-text-anchor:top" o:gfxdata="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" fillcolor="white [3201]" stroked="f" strokeweight=".5pt">
+              <v:shape w14:anchorId="262ADBDC" id="_x0000_s1030" type="#_x0000_t202" style="position:absolute;margin-left:333pt;margin-top:455.95pt;width:185.6pt;height:193.55pt;z-index:251669504;visibility:visible;mso-wrap-style:square;mso-wrap-distance-left:9pt;mso-wrap-distance-top:0;mso-wrap-distance-right:9pt;mso-wrap-distance-bottom:0;mso-position-horizontal:absolute;mso-position-horizontal-relative:text;mso-position-vertical:absolute;mso-position-vertical-relative:text;v-text-anchor:top" o:gfxdata="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" fillcolor="white [3201]" stroked="f" strokeweight=".5pt">
                 <v:textbox>
                   <w:txbxContent>
                     <w:p>
@@ -4427,7 +4376,7 @@
           </mc:Choice>
           <mc:Fallback>
             <w:pict>
-              <v:shape w14:anchorId="00E38338" id="_x0000_s1031" type="#_x0000_t202" style="position:absolute;margin-left:319pt;margin-top:222.95pt;width:209.3pt;height:200.65pt;z-index:251667456;visibility:visible;mso-wrap-style:square;mso-wrap-distance-left:9pt;mso-wrap-distance-top:0;mso-wrap-distance-right:9pt;mso-wrap-distance-bottom:0;mso-position-horizontal:absolute;mso-position-horizontal-relative:text;mso-position-vertical:absolute;mso-position-vertical-relative:text;v-text-anchor:top" o:gfxdata="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" fillcolor="white [3201]" stroked="f" strokeweight=".5pt">
+              <v:shape w14:anchorId="00E38338" id="_x0000_s1031" type="#_x0000_t202" style="position:absolute;margin-left:319pt;margin-top:222.95pt;width:209.3pt;height:200.65pt;z-index:251667456;visibility:visible;mso-wrap-style:square;mso-wrap-distance-left:9pt;mso-wrap-distance-top:0;mso-wrap-distance-right:9pt;mso-wrap-distance-bottom:0;mso-position-horizontal:absolute;mso-position-horizontal-relative:text;mso-position-vertical:absolute;mso-position-vertical-relative:text;v-text-anchor:top" o:gfxdata="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" fillcolor="white [3201]" stroked="f" strokeweight=".5pt">
                 <v:textbox>
                   <w:txbxContent>
                     <w:p>
@@ -5253,6 +5202,9 @@
       <w:r>
         <w:t> L'utente può selezionare un genere tra quelli disponibili e ottenere una lista di giochi appartenenti a quel genere.</w:t>
       </w:r>
+      <w:r>
+        <w:t xml:space="preserve"> Nel caso di inserimento di un genere presente nella lista e avente, un numero di giochi ad esso associati minore di 10, all’ utente verrà mostrato un messaggio in cui viene messo al corrente di questa condizione, seguito dalla stampa dei giochi relativi a quel genere.</w:t>
+      </w:r>
     </w:p>
     <w:p>
       <w:pPr>
@@ -5269,28 +5221,90 @@
         <w:t>Mostrare 10 giochi con maggiore successo a partire da un certo anno:</w:t>
       </w:r>
       <w:r>
-        <w:t> L'utente può specificare un anno e ricevere una lista di giochi con un punteggio superiore a 80 e un numero significativo di critiche, usciti da quell'anno in poi.</w:t>
-      </w:r>
-    </w:p>
-    <w:p>
-      <w:pPr>
-        <w:ind w:left="708"/>
-        <w:rPr>
-          <w:b/>
-          <w:bCs/>
-        </w:rPr>
-      </w:pPr>
-      <w:r>
-        <w:rPr>
-          <w:b/>
-          <w:bCs/>
-        </w:rPr>
-        <w:t>//possiamo espandere le query</w:t>
-      </w:r>
-    </w:p>
-    <w:p>
-      <w:pPr>
-        <w:ind w:left="708"/>
+        <w:t> L'utente può specificare un anno</w:t>
+      </w:r>
+      <w:r>
+        <w:t xml:space="preserve"> compreso tra il 1996 e il 2020</w:t>
+      </w:r>
+      <w:r>
+        <w:t xml:space="preserve"> e ricevere una lista di giochi con un punteggio superiore a 80 e un numero significativo di critiche, usciti da quell'anno in poi.</w:t>
+      </w:r>
+      <w:r>
+        <w:t xml:space="preserve"> Nel caso di inserimento scorretto</w:t>
+      </w:r>
+      <w:r>
+        <w:t>, verrà richiesto all’ utente di reinserire nuovamente un anno compreso nell’ intervallo definito.</w:t>
+      </w:r>
+    </w:p>
+    <w:p>
+      <w:pPr>
+        <w:numPr>
+          <w:ilvl w:val="0"/>
+          <w:numId w:val="6"/>
+        </w:numPr>
+      </w:pPr>
+      <w:r>
+        <w:rPr>
+          <w:b/>
+          <w:bCs/>
+        </w:rPr>
+        <w:t xml:space="preserve"> </w:t>
+      </w:r>
+      <w:r>
+        <w:rPr>
+          <w:b/>
+          <w:bCs/>
+        </w:rPr>
+        <w:t>Mostrare 5 migliori giochi</w:t>
+      </w:r>
+      <w:r>
+        <w:rPr>
+          <w:b/>
+          <w:bCs/>
+        </w:rPr>
+        <w:t xml:space="preserve"> di un developer scelto: </w:t>
+      </w:r>
+      <w:r>
+        <w:t xml:space="preserve">L’ utente può inserire il nome di una casa produttrice tra quelle disponibili e ottenere una lista dei 5 migliori giochi prodotti da questa. I giochi presentati saranno quelli prodotti dalla casa produttrice inserita, e aventi un successo molto alto sul mercato (aventi uno score maggiore o uguale a 90, basato su un numero esiguo di recensioni e votazioni ricevute dagli utenti).Nel caso di inserimento di una casa produttrice avente un minor numero di giochi di grande successo prodotti ,  verrà mostrato all’utente un messaggio con  cui viene messo al corrente della situazione, seguito dalla stampa dei top giochi disponibili della casa </w:t>
+      </w:r>
+      <w:r>
+        <w:t>produttrice</w:t>
+      </w:r>
+      <w:r>
+        <w:t>.</w:t>
+      </w:r>
+    </w:p>
+    <w:p>
+      <w:pPr>
+        <w:numPr>
+          <w:ilvl w:val="0"/>
+          <w:numId w:val="6"/>
+        </w:numPr>
+      </w:pPr>
+      <w:r>
+        <w:rPr>
+          <w:b/>
+          <w:bCs/>
+        </w:rPr>
+        <w:t>Mostrare 10 giochi di una modalità di gioco scelta:</w:t>
+      </w:r>
+      <w:r>
+        <w:t xml:space="preserve"> L’ utente può inserire il tipo di modalità di gioco, scegliendo tra </w:t>
+      </w:r>
+      <w:proofErr w:type="spellStart"/>
+      <w:r>
+        <w:t>Singleplayer</w:t>
+      </w:r>
+      <w:proofErr w:type="spellEnd"/>
+      <w:r>
+        <w:t>, Multiplayer, co-op mode e no mode, e ottenendo una lista di giochi d</w:t>
+      </w:r>
+      <w:r>
+        <w:t>ella modalità inserita.</w:t>
+      </w:r>
+    </w:p>
+    <w:p>
+      <w:pPr>
         <w:rPr>
           <w:b/>
           <w:bCs/>
@@ -5338,6 +5352,9 @@
       </w:r>
       <w:r>
         <w:t> Il codice gestisce anche possibili errori, come input non validi</w:t>
+      </w:r>
+      <w:r>
+        <w:t xml:space="preserve"> o input scritti usando caratteri maiuscoli o minuscoli</w:t>
       </w:r>
       <w:r>
         <w:t>.</w:t>
@@ -5470,7 +5487,7 @@
 </file>
 
 <file path=word/numbering.xml><?xml version="1.0" encoding="utf-8"?>
-<w:numbering xmlns:wpc="http://schemas.microsoft.com/office/word/2010/wordprocessingCanvas" xmlns:cx="http://schemas.microsoft.com/office/drawing/2014/chartex" xmlns:cx1="http://schemas.microsoft.com/office/drawing/2015/9/8/chartex" xmlns:cx2="http://schemas.microsoft.com/office/drawing/2015/10/21/chartex" xmlns:cx3="http://schemas.microsoft.com/office/drawing/2016/5/9/chartex" xmlns:cx4="http://schemas.microsoft.com/office/drawing/2016/5/10/chartex" xmlns:cx5="http://schemas.microsoft.com/office/drawing/2016/5/11/chartex" xmlns:cx6="http://schemas.microsoft.com/office/drawing/2016/5/12/chartex" xmlns:cx7="http://schemas.microsoft.com/office/drawing/2016/5/13/chartex" xmlns:cx8="http://schemas.microsoft.com/office/drawing/2016/5/14/chartex" xmlns:mc="http://schemas.openxmlformats.org/markup-compatibility/2006" xmlns:aink="http://schemas.microsoft.com/office/drawing/2016/ink" xmlns:am3d="http://schemas.microsoft.com/office/drawing/2017/model3d" xmlns:o="urn:schemas-microsoft-com:office:office" xmlns:oel="http://schemas.microsoft.com/office/2019/extlst" xmlns:r="http://schemas.openxmlformats.org/officeDocument/2006/relationships" xmlns:m="http://schemas.openxmlformats.org/officeDocument/2006/math" xmlns:v="urn:schemas-microsoft-com:vml" xmlns:wp14="http://schemas.microsoft.com/office/word/2010/wordprocessingDrawing" xmlns:wp="http://schemas.openxmlformats.org/drawingml/2006/wordprocessingDrawing" xmlns:w10="urn:schemas-microsoft-com:office:word" xmlns:w="http://schemas.openxmlformats.org/wordprocessingml/2006/main" xmlns:w14="http://schemas.microsoft.com/office/word/2010/wordml" xmlns:w15="http://schemas.microsoft.com/office/word/2012/wordml" xmlns:w16cex="http://schemas.microsoft.com/office/word/2018/wordml/cex" xmlns:w16cid="http://schemas.microsoft.com/office/word/2016/wordml/cid" xmlns:w16="http://schemas.microsoft.com/office/word/2018/wordml" xmlns:w16sdtdh="http://schemas.microsoft.com/office/word/2020/wordml/sdtdatahash" xmlns:w16se="http://schemas.microsoft.com/office/word/2015/wordml/symex" xmlns:wpg="http://schemas.microsoft.com/office/word/2010/wordprocessingGroup" xmlns:wpi="http://schemas.microsoft.com/office/word/2010/wordprocessingInk" xmlns:wne="http://schemas.microsoft.com/office/word/2006/wordml" xmlns:wps="http://schemas.microsoft.com/office/word/2010/wordprocessingShape" mc:Ignorable="w14 w15 w16se w16cid w16 w16cex w16sdtdh wp14">
+<w:numbering xmlns:wpc="http://schemas.microsoft.com/office/word/2010/wordprocessingCanvas" xmlns:cx="http://schemas.microsoft.com/office/drawing/2014/chartex" xmlns:cx1="http://schemas.microsoft.com/office/drawing/2015/9/8/chartex" xmlns:cx2="http://schemas.microsoft.com/office/drawing/2015/10/21/chartex" xmlns:cx3="http://schemas.microsoft.com/office/drawing/2016/5/9/chartex" xmlns:cx4="http://schemas.microsoft.com/office/drawing/2016/5/10/chartex" xmlns:cx5="http://schemas.microsoft.com/office/drawing/2016/5/11/chartex" xmlns:cx6="http://schemas.microsoft.com/office/drawing/2016/5/12/chartex" xmlns:cx7="http://schemas.microsoft.com/office/drawing/2016/5/13/chartex" xmlns:cx8="http://schemas.microsoft.com/office/drawing/2016/5/14/chartex" xmlns:mc="http://schemas.openxmlformats.org/markup-compatibility/2006" xmlns:aink="http://schemas.microsoft.com/office/drawing/2016/ink" xmlns:am3d="http://schemas.microsoft.com/office/drawing/2017/model3d" xmlns:o="urn:schemas-microsoft-com:office:office" xmlns:oel="http://schemas.microsoft.com/office/2019/extlst" xmlns:r="http://schemas.openxmlformats.org/officeDocument/2006/relationships" xmlns:m="http://schemas.openxmlformats.org/officeDocument/2006/math" xmlns:v="urn:schemas-microsoft-com:vml" xmlns:wp14="http://schemas.microsoft.com/office/word/2010/wordprocessingDrawing" xmlns:wp="http://schemas.openxmlformats.org/drawingml/2006/wordprocessingDrawing" xmlns:w10="urn:schemas-microsoft-com:office:word" xmlns:w="http://schemas.openxmlformats.org/wordprocessingml/2006/main" xmlns:w14="http://schemas.microsoft.com/office/word/2010/wordml" xmlns:w15="http://schemas.microsoft.com/office/word/2012/wordml" xmlns:w16cex="http://schemas.microsoft.com/office/word/2018/wordml/cex" xmlns:w16cid="http://schemas.microsoft.com/office/word/2016/wordml/cid" xmlns:w16="http://schemas.microsoft.com/office/word/2018/wordml" xmlns:w16du="http://schemas.microsoft.com/office/word/2023/wordml/word16du" xmlns:w16sdtdh="http://schemas.microsoft.com/office/word/2020/wordml/sdtdatahash" xmlns:w16se="http://schemas.microsoft.com/office/word/2015/wordml/symex" xmlns:wpg="http://schemas.microsoft.com/office/word/2010/wordprocessingGroup" xmlns:wpi="http://schemas.microsoft.com/office/word/2010/wordprocessingInk" xmlns:wne="http://schemas.microsoft.com/office/word/2006/wordml" xmlns:wps="http://schemas.microsoft.com/office/word/2010/wordprocessingShape" mc:Ignorable="w14 w15 w16se w16cid w16 w16cex w16sdtdh w16du wp14">
   <w:abstractNum w:abstractNumId="0" w15:restartNumberingAfterBreak="0">
     <w:nsid w:val="143C62FD"/>
     <w:multiLevelType w:val="multilevel"/>
@@ -6899,7 +6916,7 @@
 </file>
 
 <file path=word/styles.xml><?xml version="1.0" encoding="utf-8"?>
-<w:styles xmlns:mc="http://schemas.openxmlformats.org/markup-compatibility/2006" xmlns:r="http://schemas.openxmlformats.org/officeDocument/2006/relationships" xmlns:w="http://schemas.openxmlformats.org/wordprocessingml/2006/main" xmlns:w14="http://schemas.microsoft.com/office/word/2010/wordml" xmlns:w15="http://schemas.microsoft.com/office/word/2012/wordml" xmlns:w16cex="http://schemas.microsoft.com/office/word/2018/wordml/cex" xmlns:w16cid="http://schemas.microsoft.com/office/word/2016/wordml/cid" xmlns:w16="http://schemas.microsoft.com/office/word/2018/wordml" xmlns:w16sdtdh="http://schemas.microsoft.com/office/word/2020/wordml/sdtdatahash" xmlns:w16se="http://schemas.microsoft.com/office/word/2015/wordml/symex" mc:Ignorable="w14 w15 w16se w16cid w16 w16cex w16sdtdh">
+<w:styles xmlns:mc="http://schemas.openxmlformats.org/markup-compatibility/2006" xmlns:r="http://schemas.openxmlformats.org/officeDocument/2006/relationships" xmlns:w="http://schemas.openxmlformats.org/wordprocessingml/2006/main" xmlns:w14="http://schemas.microsoft.com/office/word/2010/wordml" xmlns:w15="http://schemas.microsoft.com/office/word/2012/wordml" xmlns:w16cex="http://schemas.microsoft.com/office/word/2018/wordml/cex" xmlns:w16cid="http://schemas.microsoft.com/office/word/2016/wordml/cid" xmlns:w16="http://schemas.microsoft.com/office/word/2018/wordml" xmlns:w16du="http://schemas.microsoft.com/office/word/2023/wordml/word16du" xmlns:w16sdtdh="http://schemas.microsoft.com/office/word/2020/wordml/sdtdatahash" xmlns:w16se="http://schemas.microsoft.com/office/word/2015/wordml/symex" mc:Ignorable="w14 w15 w16se w16cid w16 w16cex w16sdtdh w16du">
   <w:docDefaults>
     <w:rPrDefault>
       <w:rPr>
@@ -7493,6 +7510,7 @@
   <w:style w:type="character" w:default="1" w:styleId="Carpredefinitoparagrafo">
     <w:name w:val="Default Paragraph Font"/>
     <w:uiPriority w:val="1"/>
+    <w:semiHidden/>
     <w:unhideWhenUsed/>
   </w:style>
   <w:style w:type="table" w:default="1" w:styleId="Tabellanormale">

</xml_diff>

<commit_message>
update doc & image
</commit_message>
<xml_diff>
--- a/DocumentazioneCasoDiStudio.docx
+++ b/DocumentazioneCasoDiStudio.docx
@@ -1,6 +1,6 @@
 
 <file path=word/document.xml><?xml version="1.0" encoding="utf-8"?>
-<w:document xmlns:wpc="http://schemas.microsoft.com/office/word/2010/wordprocessingCanvas" xmlns:cx="http://schemas.microsoft.com/office/drawing/2014/chartex" xmlns:cx1="http://schemas.microsoft.com/office/drawing/2015/9/8/chartex" xmlns:cx2="http://schemas.microsoft.com/office/drawing/2015/10/21/chartex" xmlns:cx3="http://schemas.microsoft.com/office/drawing/2016/5/9/chartex" xmlns:cx4="http://schemas.microsoft.com/office/drawing/2016/5/10/chartex" xmlns:cx5="http://schemas.microsoft.com/office/drawing/2016/5/11/chartex" xmlns:cx6="http://schemas.microsoft.com/office/drawing/2016/5/12/chartex" xmlns:cx7="http://schemas.microsoft.com/office/drawing/2016/5/13/chartex" xmlns:cx8="http://schemas.microsoft.com/office/drawing/2016/5/14/chartex" xmlns:mc="http://schemas.openxmlformats.org/markup-compatibility/2006" xmlns:aink="http://schemas.microsoft.com/office/drawing/2016/ink" xmlns:am3d="http://schemas.microsoft.com/office/drawing/2017/model3d" xmlns:o="urn:schemas-microsoft-com:office:office" xmlns:oel="http://schemas.microsoft.com/office/2019/extlst" xmlns:r="http://schemas.openxmlformats.org/officeDocument/2006/relationships" xmlns:m="http://schemas.openxmlformats.org/officeDocument/2006/math" xmlns:v="urn:schemas-microsoft-com:vml" xmlns:wp14="http://schemas.microsoft.com/office/word/2010/wordprocessingDrawing" xmlns:wp="http://schemas.openxmlformats.org/drawingml/2006/wordprocessingDrawing" xmlns:w10="urn:schemas-microsoft-com:office:word" xmlns:w="http://schemas.openxmlformats.org/wordprocessingml/2006/main" xmlns:w14="http://schemas.microsoft.com/office/word/2010/wordml" xmlns:w15="http://schemas.microsoft.com/office/word/2012/wordml" xmlns:w16cex="http://schemas.microsoft.com/office/word/2018/wordml/cex" xmlns:w16cid="http://schemas.microsoft.com/office/word/2016/wordml/cid" xmlns:w16="http://schemas.microsoft.com/office/word/2018/wordml" xmlns:w16du="http://schemas.microsoft.com/office/word/2023/wordml/word16du" xmlns:w16sdtdh="http://schemas.microsoft.com/office/word/2020/wordml/sdtdatahash" xmlns:w16se="http://schemas.microsoft.com/office/word/2015/wordml/symex" xmlns:wpg="http://schemas.microsoft.com/office/word/2010/wordprocessingGroup" xmlns:wpi="http://schemas.microsoft.com/office/word/2010/wordprocessingInk" xmlns:wne="http://schemas.microsoft.com/office/word/2006/wordml" xmlns:wps="http://schemas.microsoft.com/office/word/2010/wordprocessingShape" mc:Ignorable="w14 w15 w16se w16cid w16 w16cex w16sdtdh w16du wp14">
+<w:document xmlns:wpc="http://schemas.microsoft.com/office/word/2010/wordprocessingCanvas" xmlns:cx="http://schemas.microsoft.com/office/drawing/2014/chartex" xmlns:cx1="http://schemas.microsoft.com/office/drawing/2015/9/8/chartex" xmlns:cx2="http://schemas.microsoft.com/office/drawing/2015/10/21/chartex" xmlns:cx3="http://schemas.microsoft.com/office/drawing/2016/5/9/chartex" xmlns:cx4="http://schemas.microsoft.com/office/drawing/2016/5/10/chartex" xmlns:cx5="http://schemas.microsoft.com/office/drawing/2016/5/11/chartex" xmlns:cx6="http://schemas.microsoft.com/office/drawing/2016/5/12/chartex" xmlns:cx7="http://schemas.microsoft.com/office/drawing/2016/5/13/chartex" xmlns:cx8="http://schemas.microsoft.com/office/drawing/2016/5/14/chartex" xmlns:mc="http://schemas.openxmlformats.org/markup-compatibility/2006" xmlns:aink="http://schemas.microsoft.com/office/drawing/2016/ink" xmlns:am3d="http://schemas.microsoft.com/office/drawing/2017/model3d" xmlns:o="urn:schemas-microsoft-com:office:office" xmlns:oel="http://schemas.microsoft.com/office/2019/extlst" xmlns:r="http://schemas.openxmlformats.org/officeDocument/2006/relationships" xmlns:m="http://schemas.openxmlformats.org/officeDocument/2006/math" xmlns:v="urn:schemas-microsoft-com:vml" xmlns:wp14="http://schemas.microsoft.com/office/word/2010/wordprocessingDrawing" xmlns:wp="http://schemas.openxmlformats.org/drawingml/2006/wordprocessingDrawing" xmlns:w10="urn:schemas-microsoft-com:office:word" xmlns:w="http://schemas.openxmlformats.org/wordprocessingml/2006/main" xmlns:w14="http://schemas.microsoft.com/office/word/2010/wordml" xmlns:w15="http://schemas.microsoft.com/office/word/2012/wordml" xmlns:w16cex="http://schemas.microsoft.com/office/word/2018/wordml/cex" xmlns:w16cid="http://schemas.microsoft.com/office/word/2016/wordml/cid" xmlns:w16="http://schemas.microsoft.com/office/word/2018/wordml" xmlns:w16sdtdh="http://schemas.microsoft.com/office/word/2020/wordml/sdtdatahash" xmlns:w16se="http://schemas.microsoft.com/office/word/2015/wordml/symex" xmlns:wpg="http://schemas.microsoft.com/office/word/2010/wordprocessingGroup" xmlns:wpi="http://schemas.microsoft.com/office/word/2010/wordprocessingInk" xmlns:wne="http://schemas.microsoft.com/office/word/2006/wordml" xmlns:wps="http://schemas.microsoft.com/office/word/2010/wordprocessingShape" mc:Ignorable="w14 w15 w16se w16cid w16 w16cex w16sdtdh wp14">
   <w:body>
     <w:p>
       <w:pPr>
@@ -1362,29 +1362,13 @@
     </w:p>
     <w:p>
       <w:r>
-        <w:t xml:space="preserve">Per lo sviluppo del progetto </w:t>
-      </w:r>
-      <w:proofErr w:type="spellStart"/>
-      <w:r>
-        <w:t>gamepy</w:t>
-      </w:r>
-      <w:proofErr w:type="spellEnd"/>
-      <w:r>
-        <w:t xml:space="preserve"> è stato utilizzato il linguaggio di programmazione Python, </w:t>
+        <w:t xml:space="preserve">Per lo sviluppo del progetto gamepy è stato utilizzato il linguaggio di programmazione Python, </w:t>
       </w:r>
       <w:r>
         <w:t xml:space="preserve">ponendo l’obiettivo principale </w:t>
       </w:r>
       <w:r>
-        <w:t xml:space="preserve">sull’analisi dei videogame. I dati relativi sono stati raccolti dal sito </w:t>
-      </w:r>
-      <w:proofErr w:type="spellStart"/>
-      <w:r>
-        <w:t>Metacritic</w:t>
-      </w:r>
-      <w:proofErr w:type="spellEnd"/>
-      <w:r>
-        <w:t xml:space="preserve">, il quale </w:t>
+        <w:t xml:space="preserve">sull’analisi dei videogame. I dati relativi sono stati raccolti dal sito Metacritic, il quale </w:t>
       </w:r>
       <w:r>
         <w:t>è un sito che aggrega recensioni dedicate a videogiochi,</w:t>
@@ -1396,15 +1380,7 @@
         <w:t xml:space="preserve"> film, musica e serie TV</w:t>
       </w:r>
       <w:r>
-        <w:t xml:space="preserve">. Il dataset utilizzato per lo sviluppo è stato preso dal sito di </w:t>
-      </w:r>
-      <w:proofErr w:type="spellStart"/>
-      <w:r>
-        <w:t>kaggle</w:t>
-      </w:r>
-      <w:proofErr w:type="spellEnd"/>
-      <w:r>
-        <w:t xml:space="preserve">, si riporta il link: </w:t>
+        <w:t xml:space="preserve">. Il dataset utilizzato per lo sviluppo è stato preso dal sito di kaggle, si riporta il link: </w:t>
       </w:r>
       <w:hyperlink r:id="rId8" w:history="1">
         <w:r>
@@ -1420,23 +1396,7 @@
     </w:p>
     <w:p>
       <w:r>
-        <w:t xml:space="preserve">I dati sono stati raccolti, così come riportato dalla descrizione dell’autore del dataset, attraverso il “web </w:t>
-      </w:r>
-      <w:proofErr w:type="spellStart"/>
-      <w:r>
-        <w:t>scraping</w:t>
-      </w:r>
-      <w:proofErr w:type="spellEnd"/>
-      <w:r>
-        <w:t xml:space="preserve">”, il quale è un processo di </w:t>
-      </w:r>
-      <w:proofErr w:type="spellStart"/>
-      <w:r>
-        <w:t>automazzato</w:t>
-      </w:r>
-      <w:proofErr w:type="spellEnd"/>
-      <w:r>
-        <w:t xml:space="preserve"> di estrazione di informazioni da siti web. Questo è stato fatto attraverso uno script in Python utilizzando librerie come</w:t>
+        <w:t>I dati sono stati raccolti, così come riportato dalla descrizione dell’autore del dataset, attraverso il “web scraping”, il quale è un processo di automazzato di estrazione di informazioni da siti web. Questo è stato fatto attraverso uno script in Python utilizzando librerie come</w:t>
       </w:r>
       <w:r>
         <w:rPr>
@@ -1449,79 +1409,39 @@
         <w:t xml:space="preserve"> </w:t>
       </w:r>
       <w:r>
-        <w:t> </w:t>
-      </w:r>
-      <w:proofErr w:type="spellStart"/>
-      <w:r>
-        <w:t>requests</w:t>
-      </w:r>
-      <w:proofErr w:type="spellEnd"/>
-      <w:r>
-        <w:t>, bs4.BeautifulSoup, re and </w:t>
-      </w:r>
-      <w:proofErr w:type="spellStart"/>
-      <w:r>
-        <w:t>pandas</w:t>
-      </w:r>
-      <w:proofErr w:type="spellEnd"/>
+        <w:t> requests, bs4.BeautifulSoup, re and pandas.</w:t>
+      </w:r>
+      <w:r>
+        <w:t xml:space="preserve"> il quale ha raccolto i dati presenti nel csv. </w:t>
+      </w:r>
+    </w:p>
+    <w:p>
+      <w:r>
+        <w:t>Si riporta la struttura del dataset, in particolare si riportano feature e il loro significato:</w:t>
+      </w:r>
+    </w:p>
+    <w:p>
+      <w:r>
+        <w:t>- name: il nome del gioco</w:t>
+      </w:r>
       <w:r>
         <w:t>.</w:t>
       </w:r>
-      <w:r>
-        <w:t xml:space="preserve"> il quale ha raccolto i dati presenti nel csv. </w:t>
-      </w:r>
-    </w:p>
-    <w:p>
-      <w:r>
-        <w:t>Si riporta la struttura del dataset, in particolare si riportano feature e il loro significato:</w:t>
-      </w:r>
-    </w:p>
-    <w:p>
-      <w:r>
-        <w:t>- name: il nome del gioco</w:t>
-      </w:r>
-      <w:r>
-        <w:t>.</w:t>
-      </w:r>
-    </w:p>
-    <w:p>
-      <w:r>
-        <w:t xml:space="preserve">- </w:t>
-      </w:r>
-      <w:proofErr w:type="spellStart"/>
-      <w:r>
-        <w:t>platform</w:t>
-      </w:r>
-      <w:proofErr w:type="spellEnd"/>
-      <w:r>
-        <w:t>: la pia</w:t>
-      </w:r>
-      <w:r>
-        <w:t xml:space="preserve">ttaforma disponibile per il </w:t>
+    </w:p>
+    <w:p>
+      <w:r>
+        <w:t>- platform: la pia</w:t>
+      </w:r>
+      <w:r>
+        <w:t xml:space="preserve">ttaforma disponibile per il gioco.(playstation, xbox, </w:t>
       </w:r>
       <w:proofErr w:type="gramStart"/>
       <w:r>
-        <w:t>gioco.(</w:t>
+        <w:t>nintendo..</w:t>
       </w:r>
       <w:proofErr w:type="gramEnd"/>
       <w:r>
-        <w:t xml:space="preserve">playstation, </w:t>
-      </w:r>
-      <w:proofErr w:type="spellStart"/>
-      <w:r>
-        <w:t>xbox</w:t>
-      </w:r>
-      <w:proofErr w:type="spellEnd"/>
-      <w:r>
-        <w:t xml:space="preserve">, </w:t>
-      </w:r>
-      <w:proofErr w:type="spellStart"/>
-      <w:r>
-        <w:t>nintendo</w:t>
-      </w:r>
-      <w:proofErr w:type="spellEnd"/>
-      <w:r>
-        <w:t>..)</w:t>
+        <w:t>)</w:t>
       </w:r>
     </w:p>
     <w:p>
@@ -1531,28 +1451,12 @@
     </w:p>
     <w:p>
       <w:r>
-        <w:t xml:space="preserve">- score: media dei voti dati dai critici del sito </w:t>
-      </w:r>
-      <w:proofErr w:type="spellStart"/>
-      <w:r>
-        <w:t>metascore</w:t>
-      </w:r>
-      <w:proofErr w:type="spellEnd"/>
-      <w:r>
-        <w:t>.</w:t>
-      </w:r>
-    </w:p>
-    <w:p>
-      <w:r>
-        <w:t xml:space="preserve">- user score: media dei voti dagli utenti nel </w:t>
-      </w:r>
-      <w:proofErr w:type="spellStart"/>
-      <w:r>
-        <w:t>sitoweb</w:t>
-      </w:r>
-      <w:proofErr w:type="spellEnd"/>
-      <w:r>
-        <w:t>.</w:t>
+        <w:t>- score: media dei voti dati dai critici del sito metascore.</w:t>
+      </w:r>
+    </w:p>
+    <w:p>
+      <w:r>
+        <w:t>- user score: media dei voti dagli utenti nel sitoweb.</w:t>
       </w:r>
     </w:p>
     <w:p>
@@ -1562,15 +1466,7 @@
     </w:p>
     <w:p>
       <w:r>
-        <w:t xml:space="preserve">- </w:t>
-      </w:r>
-      <w:proofErr w:type="spellStart"/>
-      <w:r>
-        <w:t>genre</w:t>
-      </w:r>
-      <w:proofErr w:type="spellEnd"/>
-      <w:r>
-        <w:t>: il/i genere/generi del videogioco.</w:t>
+        <w:t>- genre: il/i genere/generi del videogioco.</w:t>
       </w:r>
     </w:p>
     <w:p>
@@ -1586,15 +1482,7 @@
     </w:p>
     <w:p>
       <w:r>
-        <w:t xml:space="preserve">- </w:t>
-      </w:r>
-      <w:proofErr w:type="spellStart"/>
-      <w:r>
-        <w:t>critics</w:t>
-      </w:r>
-      <w:proofErr w:type="spellEnd"/>
-      <w:r>
-        <w:t>: il numero di critiche che il gioco ha ricevuto.</w:t>
+        <w:t>- critics: il numero di critiche che il gioco ha ricevuto.</w:t>
       </w:r>
     </w:p>
     <w:p/>
@@ -1621,69 +1509,13 @@
     <w:p/>
     <w:p>
       <w:r>
-        <w:t xml:space="preserve">Inoltre, un altro obiettivo posto, è stato quello di predire e determinare il successo dei videogiochi. Infatti, è presente nel </w:t>
-      </w:r>
-      <w:proofErr w:type="spellStart"/>
-      <w:r>
-        <w:t>path</w:t>
-      </w:r>
-      <w:proofErr w:type="spellEnd"/>
-      <w:r>
-        <w:t xml:space="preserve"> </w:t>
-      </w:r>
-      <w:proofErr w:type="spellStart"/>
-      <w:r>
-        <w:t>gamepy</w:t>
-      </w:r>
-      <w:proofErr w:type="spellEnd"/>
-      <w:r>
-        <w:t xml:space="preserve">/datasets/ un secondo csv, denominato game-data-with-success. Si è costruito un file </w:t>
-      </w:r>
-      <w:proofErr w:type="spellStart"/>
-      <w:r>
-        <w:t>prolog</w:t>
-      </w:r>
-      <w:proofErr w:type="spellEnd"/>
-      <w:r>
-        <w:t xml:space="preserve"> denominato games_kb.pl il quale ci permette di interrogare la knowledge base realizzata.</w:t>
-      </w:r>
-    </w:p>
-    <w:p/>
-    <w:p>
-      <w:r>
-        <w:t xml:space="preserve">Un'altra caratteristica del progetto è presente nel </w:t>
-      </w:r>
-      <w:proofErr w:type="spellStart"/>
-      <w:r>
-        <w:t>path</w:t>
-      </w:r>
-      <w:proofErr w:type="spellEnd"/>
-      <w:r>
-        <w:t xml:space="preserve"> </w:t>
-      </w:r>
-      <w:proofErr w:type="spellStart"/>
-      <w:r>
-        <w:t>gamepy</w:t>
-      </w:r>
-      <w:proofErr w:type="spellEnd"/>
-      <w:r>
-        <w:t>/</w:t>
-      </w:r>
-      <w:proofErr w:type="spellStart"/>
-      <w:r>
-        <w:t>result</w:t>
-      </w:r>
-      <w:proofErr w:type="spellEnd"/>
-      <w:r>
-        <w:t xml:space="preserve"> dove all’interno è presente un file csv (game-with-</w:t>
-      </w:r>
-      <w:proofErr w:type="spellStart"/>
-      <w:r>
-        <w:t>constraints</w:t>
-      </w:r>
-      <w:proofErr w:type="spellEnd"/>
-      <w:r>
-        <w:t>), il quale rappresenta una playlist, elenco di giochi che rispettano determinati vincoli.</w:t>
+        <w:t>Inoltre, un altro obiettivo posto, è stato quello di predire e determinare il successo dei videogiochi. Infatti, è presente nel path gamepy/datasets/ un secondo csv, denominato game-data-with-success. Si è costruito un file prolog denominato games_kb.pl il quale ci permette di interrogare la knowledge base realizzata.</w:t>
+      </w:r>
+    </w:p>
+    <w:p/>
+    <w:p>
+      <w:r>
+        <w:t>Un'altra caratteristica del progetto è presente nel path gamepy/result dove all’interno è presente un file csv (game-with-constraints), il quale rappresenta una playlist, elenco di giochi che rispettano determinati vincoli.</w:t>
       </w:r>
     </w:p>
     <w:p>
@@ -1705,13 +1537,8 @@
     </w:p>
     <w:p>
       <w:r>
-        <w:t xml:space="preserve">- </w:t>
-      </w:r>
-      <w:proofErr w:type="spellStart"/>
-      <w:r>
-        <w:t>singleplayer</w:t>
-      </w:r>
-      <w:proofErr w:type="spellEnd"/>
+        <w:t>- singleplayer</w:t>
+      </w:r>
     </w:p>
     <w:p>
       <w:r>
@@ -1759,15 +1586,7 @@
     </w:p>
     <w:p>
       <w:r>
-        <w:t xml:space="preserve">Gli argomenti che sono stati oggetto del corso di Ingegneria della Conoscenza e che sono stati riproposti e applicati in </w:t>
-      </w:r>
-      <w:proofErr w:type="spellStart"/>
-      <w:r>
-        <w:t>gamepy</w:t>
-      </w:r>
-      <w:proofErr w:type="spellEnd"/>
-      <w:r>
-        <w:t xml:space="preserve"> sono:</w:t>
+        <w:t>Gli argomenti che sono stati oggetto del corso di Ingegneria della Conoscenza e che sono stati riproposti e applicati in gamepy sono:</w:t>
       </w:r>
     </w:p>
     <w:p/>
@@ -1780,15 +1599,7 @@
         </w:numPr>
       </w:pPr>
       <w:r>
-        <w:t>Apprendimento non supervisionato: è stato utilizzato il K-</w:t>
-      </w:r>
-      <w:proofErr w:type="spellStart"/>
-      <w:r>
-        <w:t>meas</w:t>
-      </w:r>
-      <w:proofErr w:type="spellEnd"/>
-      <w:r>
-        <w:t xml:space="preserve"> algoritmo di hard-clustering, la quale è una forma di clustering più rigida in cui ogni punto appartiene completamente a un cluster specifico. I cluster hanno fatto emergere particolari caratteristiche dove ad ognuno di esse si è attribuito un risultato. </w:t>
+        <w:t xml:space="preserve">Apprendimento non supervisionato: è stato utilizzato il K-meas algoritmo di hard-clustering, la quale è una forma di clustering più rigida in cui ogni punto appartiene completamente a un cluster specifico. I cluster hanno fatto emergere particolari caratteristiche dove ad ognuno di esse si è attribuito un risultato. </w:t>
       </w:r>
       <w:proofErr w:type="gramStart"/>
       <w:r>
@@ -1796,15 +1607,7 @@
       </w:r>
       <w:proofErr w:type="gramEnd"/>
       <w:r>
-        <w:t xml:space="preserve"> il K-</w:t>
-      </w:r>
-      <w:proofErr w:type="spellStart"/>
-      <w:r>
-        <w:t>means</w:t>
-      </w:r>
-      <w:proofErr w:type="spellEnd"/>
-      <w:r>
-        <w:t xml:space="preserve"> ha fatto emerge alcune anomalie.</w:t>
+        <w:t xml:space="preserve"> il K-means ha fatto emerge alcune anomalie.</w:t>
       </w:r>
     </w:p>
     <w:p>
@@ -1829,15 +1632,7 @@
       </w:r>
       <w:proofErr w:type="gramEnd"/>
       <w:r>
-        <w:t xml:space="preserve"> tecniche di </w:t>
-      </w:r>
-      <w:proofErr w:type="spellStart"/>
-      <w:r>
-        <w:t>pre</w:t>
-      </w:r>
-      <w:proofErr w:type="spellEnd"/>
-      <w:r>
-        <w:t xml:space="preserve">-processing e pulizia dei dati, </w:t>
+        <w:t xml:space="preserve"> tecniche di pre-processing e pulizia dei dati, </w:t>
       </w:r>
       <w:r>
         <w:t xml:space="preserve">si </w:t>
@@ -1864,39 +1659,7 @@
         <w:t>i risultati delle predizioni attraverso metriche di valutazione</w:t>
       </w:r>
       <w:r>
-        <w:t>. Gli algoritmi utilizzati sono stati K-</w:t>
-      </w:r>
-      <w:proofErr w:type="spellStart"/>
-      <w:r>
-        <w:t>Nearest</w:t>
-      </w:r>
-      <w:proofErr w:type="spellEnd"/>
-      <w:r>
-        <w:t xml:space="preserve"> </w:t>
-      </w:r>
-      <w:proofErr w:type="spellStart"/>
-      <w:r>
-        <w:t>Neighbors</w:t>
-      </w:r>
-      <w:proofErr w:type="spellEnd"/>
-      <w:r>
-        <w:t xml:space="preserve"> (KNN), Random </w:t>
-      </w:r>
-      <w:proofErr w:type="spellStart"/>
-      <w:r>
-        <w:t>Forest</w:t>
-      </w:r>
-      <w:proofErr w:type="spellEnd"/>
-      <w:r>
-        <w:t xml:space="preserve">, Support </w:t>
-      </w:r>
-      <w:proofErr w:type="spellStart"/>
-      <w:r>
-        <w:t>Vector</w:t>
-      </w:r>
-      <w:proofErr w:type="spellEnd"/>
-      <w:r>
-        <w:t xml:space="preserve"> Machina (SVM).</w:t>
+        <w:t>. Gli algoritmi utilizzati sono stati K-Nearest Neighbors (KNN), Random Forest, Support Vector Machina (SVM).</w:t>
       </w:r>
     </w:p>
     <w:p>
@@ -1913,23 +1676,7 @@
         </w:numPr>
       </w:pPr>
       <w:r>
-        <w:t xml:space="preserve">Rappresentazione e ragionamento: in questa soluzione, viene costruita una base di conoscenza, integrando il </w:t>
-      </w:r>
-      <w:proofErr w:type="spellStart"/>
-      <w:r>
-        <w:t>Prolog</w:t>
-      </w:r>
-      <w:proofErr w:type="spellEnd"/>
-      <w:r>
-        <w:t xml:space="preserve"> in </w:t>
-      </w:r>
-      <w:proofErr w:type="spellStart"/>
-      <w:r>
-        <w:t>python</w:t>
-      </w:r>
-      <w:proofErr w:type="spellEnd"/>
-      <w:r>
-        <w:t xml:space="preserve"> grazie </w:t>
+        <w:t xml:space="preserve">Rappresentazione e ragionamento: in questa soluzione, viene costruita una base di conoscenza, integrando il Prolog in python grazie </w:t>
       </w:r>
       <w:proofErr w:type="gramStart"/>
       <w:r>
@@ -1937,15 +1684,7 @@
       </w:r>
       <w:proofErr w:type="gramEnd"/>
       <w:r>
-        <w:t xml:space="preserve"> </w:t>
-      </w:r>
-      <w:proofErr w:type="spellStart"/>
-      <w:r>
-        <w:t>Pyswip</w:t>
-      </w:r>
-      <w:proofErr w:type="spellEnd"/>
-      <w:r>
-        <w:t xml:space="preserve">.  </w:t>
+        <w:t xml:space="preserve"> Pyswip.  </w:t>
       </w:r>
       <w:r>
         <w:t>L’</w:t>
@@ -1966,15 +1705,7 @@
         <w:t xml:space="preserve"> di inferire nuove informazioni a partite da quelle ricavabili in modo standard</w:t>
       </w:r>
       <w:r>
-        <w:t xml:space="preserve">, arricchendo così la </w:t>
-      </w:r>
-      <w:proofErr w:type="spellStart"/>
-      <w:r>
-        <w:t>compensione</w:t>
-      </w:r>
-      <w:proofErr w:type="spellEnd"/>
-      <w:r>
-        <w:t xml:space="preserve"> e l’analisi dell’obiettivo di interesse.</w:t>
+        <w:t>, arricchendo così la compensione e l’analisi dell’obiettivo di interesse.</w:t>
       </w:r>
     </w:p>
     <w:p>
@@ -1991,107 +1722,83 @@
         </w:numPr>
       </w:pPr>
       <w:r>
-        <w:t xml:space="preserve">Risoluzione di un CSP: attraverso il Random </w:t>
-      </w:r>
-      <w:proofErr w:type="spellStart"/>
-      <w:r>
-        <w:t>Walk</w:t>
-      </w:r>
-      <w:proofErr w:type="spellEnd"/>
-      <w:r>
-        <w:t xml:space="preserve"> e il </w:t>
-      </w:r>
-      <w:proofErr w:type="spellStart"/>
-      <w:r>
-        <w:t>Simulated</w:t>
-      </w:r>
-      <w:proofErr w:type="spellEnd"/>
-      <w:r>
+        <w:t>Risoluzione di un CSP: attraverso il Random Walk e il Simulated Annealing i quali sono entrambi algoritmi di ricerca e ottimizzazione che possono essere adattati per risolvere problemi di soddisfacimento dei vincoli, abbiamo creato un elenco variabile che rappresenta una playlist di giochi che rispetta determinati vincoli stabiliti</w:t>
+      </w:r>
+    </w:p>
+    <w:p/>
+    <w:p>
+      <w:pPr>
+        <w:pStyle w:val="Titolo1"/>
+      </w:pPr>
+      <w:r>
+        <w:t>Apprendimento non supervisionato</w:t>
+      </w:r>
+      <w:bookmarkEnd w:id="2"/>
+    </w:p>
+    <w:p/>
+    <w:p>
+      <w:r>
+        <w:t>L'obiettivo è stato quello di esplorare e raggruppare i videogiochi in cluster omogenei basati su caratteristiche chiave come le valutazioni dei giocatori (score), il numero di giocatori e la piattaforma di gioco. Utilizzando l'algoritmo K-Means, abbiamo cercato di identificare pattern e segmentazioni all'interno dei dati per comprendere meglio il panorama dei videogiochi in base a queste caratteristiche.</w:t>
+      </w:r>
+    </w:p>
+    <w:p/>
+    <w:p>
+      <w:pPr>
+        <w:rPr>
+          <w:b/>
+          <w:bCs/>
+        </w:rPr>
+      </w:pPr>
+      <w:r>
+        <w:rPr>
+          <w:b/>
+          <w:bCs/>
+        </w:rPr>
+        <w:t>Caricamento e Pulizia dei Dati</w:t>
+      </w:r>
+    </w:p>
+    <w:p/>
+    <w:p>
+      <w:r>
+        <w:t>Inizialmente, abbiamo caricato i dati da un file CSV contenente informazioni dettagliate sui videogiochi, comprese le colonne per piattaforma, score, numero di giocatori e altre informazioni pertinenti. Abbiamo eseguito una pulizia preliminare eliminando le righe con valori mancanti nelle colonne cruciali come score e numero di giocatori. Successivamente, abbiamo convertito la colonna 'players' in un formato numerico, eliminando eventuali caratteri non numerici che potrebbero essersi presentati.</w:t>
+      </w:r>
+    </w:p>
+    <w:p/>
+    <w:p>
+      <w:pPr>
+        <w:rPr>
+          <w:b/>
+          <w:bCs/>
+        </w:rPr>
+      </w:pPr>
+      <w:r>
+        <w:rPr>
+          <w:b/>
+          <w:bCs/>
+        </w:rPr>
+        <w:t xml:space="preserve">Unificazione </w:t>
+      </w:r>
+      <w:r>
+        <w:rPr>
+          <w:b/>
+          <w:bCs/>
+        </w:rPr>
+        <w:t xml:space="preserve">e filtraggio </w:t>
+      </w:r>
+      <w:r>
+        <w:rPr>
+          <w:b/>
+          <w:bCs/>
+        </w:rPr>
+        <w:t>delle Piattaforme</w:t>
+      </w:r>
+      <w:r>
+        <w:rPr>
+          <w:b/>
+          <w:bCs/>
+        </w:rPr>
         <w:t xml:space="preserve"> </w:t>
       </w:r>
-      <w:proofErr w:type="spellStart"/>
-      <w:r>
-        <w:t>Annealing</w:t>
-      </w:r>
-      <w:proofErr w:type="spellEnd"/>
-      <w:r>
-        <w:t xml:space="preserve"> i quali sono entrambi algoritmi di ricerca e ottimizzazione che possono essere adattati per risolvere problemi di soddisfacimento dei vincoli, abbiamo creato un elenco variabile che rappresenta una playlist di giochi che rispetta determinati vincoli stabiliti</w:t>
-      </w:r>
-    </w:p>
-    <w:p/>
-    <w:p>
-      <w:pPr>
-        <w:pStyle w:val="Titolo1"/>
-      </w:pPr>
-      <w:r>
-        <w:t>Apprendimento non supervisionato</w:t>
-      </w:r>
-      <w:bookmarkEnd w:id="2"/>
-    </w:p>
-    <w:p/>
-    <w:p>
-      <w:r>
-        <w:t>L'obiettivo è stato quello di esplorare e raggruppare i videogiochi in cluster omogenei basati su caratteristiche chiave come le valutazioni dei giocatori (score), il numero di giocatori e la piattaforma di gioco. Utilizzando l'algoritmo K-Means, abbiamo cercato di identificare pattern e segmentazioni all'interno dei dati per comprendere meglio il panorama dei videogiochi in base a queste caratteristiche.</w:t>
-      </w:r>
-    </w:p>
-    <w:p/>
-    <w:p>
-      <w:pPr>
-        <w:rPr>
-          <w:b/>
-          <w:bCs/>
-        </w:rPr>
-      </w:pPr>
-      <w:r>
-        <w:rPr>
-          <w:b/>
-          <w:bCs/>
-        </w:rPr>
-        <w:t>Caricamento e Pulizia dei Dati</w:t>
-      </w:r>
-    </w:p>
-    <w:p/>
-    <w:p>
-      <w:r>
-        <w:t>Inizialmente, abbiamo caricato i dati da un file CSV contenente informazioni dettagliate sui videogiochi, comprese le colonne per piattaforma, score, numero di giocatori e altre informazioni pertinenti. Abbiamo eseguito una pulizia preliminare eliminando le righe con valori mancanti nelle colonne cruciali come score e numero di giocatori. Successivamente, abbiamo convertito la colonna 'players' in un formato numerico, eliminando eventuali caratteri non numerici che potrebbero essersi presentati.</w:t>
-      </w:r>
-    </w:p>
-    <w:p/>
-    <w:p>
-      <w:pPr>
-        <w:rPr>
-          <w:b/>
-          <w:bCs/>
-        </w:rPr>
-      </w:pPr>
-      <w:r>
-        <w:rPr>
-          <w:b/>
-          <w:bCs/>
-        </w:rPr>
-        <w:t xml:space="preserve">Unificazione </w:t>
-      </w:r>
-      <w:r>
-        <w:rPr>
-          <w:b/>
-          <w:bCs/>
-        </w:rPr>
-        <w:t xml:space="preserve">e filtraggio </w:t>
-      </w:r>
-      <w:r>
-        <w:rPr>
-          <w:b/>
-          <w:bCs/>
-        </w:rPr>
-        <w:t>delle Piattaforme</w:t>
-      </w:r>
-      <w:r>
-        <w:rPr>
-          <w:b/>
-          <w:bCs/>
-        </w:rPr>
-        <w:t xml:space="preserve"> </w:t>
-      </w:r>
     </w:p>
     <w:p>
       <w:pPr>
@@ -2164,15 +1871,7 @@
     <w:p/>
     <w:p>
       <w:r>
-        <w:t>Dopo aver unificato le piattaforme, abbiamo selezionato le caratteristiche rilevanti per l'analisi: '</w:t>
-      </w:r>
-      <w:proofErr w:type="spellStart"/>
-      <w:r>
-        <w:t>platform</w:t>
-      </w:r>
-      <w:proofErr w:type="spellEnd"/>
-      <w:r>
-        <w:t>' (piattaforma di gioco), 'score' (valutazione del gioco) e 'players' (numero di giocatori). Queste caratteristiche sono state considerate per capire come i giochi si differenziano tra loro in base alle piattaforme e alle valutazioni.</w:t>
+        <w:t>Dopo aver unificato le piattaforme, abbiamo selezionato le caratteristiche rilevanti per l'analisi: 'platform' (piattaforma di gioco), 'score' (valutazione del gioco) e 'players' (numero di giocatori). Queste caratteristiche sono state considerate per capire come i giochi si differenziano tra loro in base alle piattaforme e alle valutazioni.</w:t>
       </w:r>
     </w:p>
     <w:p>
@@ -2236,15 +1935,7 @@
     </w:p>
     <w:p>
       <w:r>
-        <w:t xml:space="preserve">Le caratteristiche categoriche sono state trasformate utilizzando </w:t>
-      </w:r>
-      <w:proofErr w:type="spellStart"/>
-      <w:r>
-        <w:t>OneHotEncoder</w:t>
-      </w:r>
-      <w:proofErr w:type="spellEnd"/>
-      <w:r>
-        <w:t xml:space="preserve"> per gestire le variabili categoriche come la piattaforma di gioco, trasformandole in una forma numerica adatta all'analisi.</w:t>
+        <w:t>Le caratteristiche categoriche sono state trasformate utilizzando OneHotEncoder per gestire le variabili categoriche come la piattaforma di gioco, trasformandole in una forma numerica adatta all'analisi.</w:t>
       </w:r>
     </w:p>
     <w:p/>
@@ -2266,23 +1957,7 @@
     <w:p/>
     <w:p>
       <w:r>
-        <w:t>Per identificare il numero ottimale di cluster da utilizzare con l'algoritmo K-</w:t>
-      </w:r>
-      <w:proofErr w:type="spellStart"/>
-      <w:r>
-        <w:t>means</w:t>
-      </w:r>
-      <w:proofErr w:type="spellEnd"/>
-      <w:r>
-        <w:t xml:space="preserve">, abbiamo eseguito un'analisi della curva a gomito. Questo ci ha permesso di valutare come l'inerzia (somma dei quadrati delle distanze dei punti dai </w:t>
-      </w:r>
-      <w:proofErr w:type="spellStart"/>
-      <w:r>
-        <w:t>centroidi</w:t>
-      </w:r>
-      <w:proofErr w:type="spellEnd"/>
-      <w:r>
-        <w:t xml:space="preserve">) varia al variare del numero di </w:t>
+        <w:t xml:space="preserve">Per identificare il numero ottimale di cluster da utilizzare con l'algoritmo K-means, abbiamo eseguito un'analisi della curva a gomito. Questo ci ha permesso di valutare come l'inerzia (somma dei quadrati delle distanze dei punti dai centroidi) varia al variare del numero di </w:t>
       </w:r>
       <w:r>
         <w:lastRenderedPageBreak/>
@@ -2355,30 +2030,13 @@
           <w:b/>
           <w:bCs/>
         </w:rPr>
-        <w:t>Clustering con K-</w:t>
-      </w:r>
-      <w:proofErr w:type="spellStart"/>
-      <w:r>
-        <w:rPr>
-          <w:b/>
-          <w:bCs/>
-        </w:rPr>
-        <w:t>means</w:t>
-      </w:r>
-      <w:proofErr w:type="spellEnd"/>
-    </w:p>
-    <w:p/>
-    <w:p>
-      <w:r>
-        <w:t>Utilizzando il numero ottimale di cluster identificato (3), abbiamo creato una pipeline che include il preprocessing dei dati e l'applicazione dell'algoritmo K-</w:t>
-      </w:r>
-      <w:proofErr w:type="spellStart"/>
-      <w:r>
-        <w:t>means</w:t>
-      </w:r>
-      <w:proofErr w:type="spellEnd"/>
-      <w:r>
-        <w:t>. Abbiamo adattato questa pipeline ai dati per assegnare ciascun videogioco al suo cluster corrispondente in base alle caratteristiche di score, numero di giocatori e piattaforma.</w:t>
+        <w:t>Clustering con K-means</w:t>
+      </w:r>
+    </w:p>
+    <w:p/>
+    <w:p>
+      <w:r>
+        <w:t>Utilizzando il numero ottimale di cluster identificato (3), abbiamo creato una pipeline che include il preprocessing dei dati e l'applicazione dell'algoritmo K-means. Abbiamo adattato questa pipeline ai dati per assegnare ciascun videogioco al suo cluster corrispondente in base alle caratteristiche di score, numero di giocatori e piattaforma.</w:t>
       </w:r>
     </w:p>
     <w:p>
@@ -2407,15 +2065,7 @@
     <w:p/>
     <w:p>
       <w:r>
-        <w:t xml:space="preserve">I risultati dell'analisi di clustering sono stati interpretati visualmente attraverso grafici come lo </w:t>
-      </w:r>
-      <w:proofErr w:type="spellStart"/>
-      <w:r>
-        <w:t>scatter</w:t>
-      </w:r>
-      <w:proofErr w:type="spellEnd"/>
-      <w:r>
-        <w:t xml:space="preserve"> plot. Questi grafici hanno mostrato la distribuzione dei videogiochi all'interno dei cluster identificati, con punti colorati in base al cluster di appartenenza e con stili diversi per identificare facilmente la piattaforma di gioco. Questo ci ha aiutato a comprendere come i giochi sono raggruppati in base alle caratteristiche di score e numero di giocatori, nonché a identificare eventuali tendenze o segmentazioni significative tra le diverse piattaforme.</w:t>
+        <w:t>I risultati dell'analisi di clustering sono stati interpretati visualmente attraverso grafici come lo scatter plot. Questi grafici hanno mostrato la distribuzione dei videogiochi all'interno dei cluster identificati, con punti colorati in base al cluster di appartenenza e con stili diversi per identificare facilmente la piattaforma di gioco. Questo ci ha aiutato a comprendere come i giochi sono raggruppati in base alle caratteristiche di score e numero di giocatori, nonché a identificare eventuali tendenze o segmentazioni significative tra le diverse piattaforme.</w:t>
       </w:r>
     </w:p>
     <w:p/>
@@ -2437,15 +2087,7 @@
     <w:p/>
     <w:p>
       <w:r>
-        <w:t>L'analisi di clustering dei videogiochi utilizzando K-</w:t>
-      </w:r>
-      <w:proofErr w:type="spellStart"/>
-      <w:r>
-        <w:t>means</w:t>
-      </w:r>
-      <w:proofErr w:type="spellEnd"/>
-      <w:r>
-        <w:t xml:space="preserve"> ha fornito una panoramica dettagliata su come i giochi possono essere raggruppati in base alle loro caratteristiche principali. Questo approccio ha il potenziale per supportare decisioni strategiche nel settore dei videogiochi, aiutando gli sviluppatori e i distributori a comprendere meglio il comportamento dei consumatori e le preferenze di gioco in diverse piattaforme.</w:t>
+        <w:t>L'analisi di clustering dei videogiochi utilizzando K-means ha fornito una panoramica dettagliata su come i giochi possono essere raggruppati in base alle loro caratteristiche principali. Questo approccio ha il potenziale per supportare decisioni strategiche nel settore dei videogiochi, aiutando gli sviluppatori e i distributori a comprendere meglio il comportamento dei consumatori e le preferenze di gioco in diverse piattaforme.</w:t>
       </w:r>
     </w:p>
     <w:p/>
@@ -3006,39 +2648,7 @@
         <w:t>Il file sorgente apprendimentoSupervisionato.py</w:t>
       </w:r>
       <w:r>
-        <w:t xml:space="preserve"> utilizza diverse tecniche di machine learning per classificare i videogiochi in base al loro successo, utilizzando dati come valutazioni dei giocatori, valutazioni critiche e numero di utenti. Sono stati implementati tre modelli di classificazione supervisionata: K-</w:t>
-      </w:r>
-      <w:proofErr w:type="spellStart"/>
-      <w:r>
-        <w:t>Nearest</w:t>
-      </w:r>
-      <w:proofErr w:type="spellEnd"/>
-      <w:r>
-        <w:t xml:space="preserve"> </w:t>
-      </w:r>
-      <w:proofErr w:type="spellStart"/>
-      <w:r>
-        <w:t>Neighbors</w:t>
-      </w:r>
-      <w:proofErr w:type="spellEnd"/>
-      <w:r>
-        <w:t xml:space="preserve"> (KNN), Random </w:t>
-      </w:r>
-      <w:proofErr w:type="spellStart"/>
-      <w:r>
-        <w:t>Forest</w:t>
-      </w:r>
-      <w:proofErr w:type="spellEnd"/>
-      <w:r>
-        <w:t xml:space="preserve"> e Support </w:t>
-      </w:r>
-      <w:proofErr w:type="spellStart"/>
-      <w:r>
-        <w:t>Vector</w:t>
-      </w:r>
-      <w:proofErr w:type="spellEnd"/>
-      <w:r>
-        <w:t xml:space="preserve"> Machine (SVM). L'obiettivo è valutare e confrontare le prestazioni di questi modelli utilizzando misure di accuratezza, report di classificazione, matrici di confusione e curve ROC.</w:t>
+        <w:t xml:space="preserve"> utilizza diverse tecniche di machine learning per classificare i videogiochi in base al loro successo, utilizzando dati come valutazioni dei giocatori, valutazioni critiche e numero di utenti. Sono stati implementati tre modelli di classificazione supervisionata: K-Nearest Neighbors (KNN), Random Forest e Support Vector Machine (SVM). L'obiettivo è valutare e confrontare le prestazioni di questi modelli utilizzando misure di accuratezza, report di classificazione, matrici di confusione e curve ROC.</w:t>
       </w:r>
     </w:p>
     <w:p/>
@@ -3093,7 +2703,7 @@
         </w:rPr>
         <w:lastRenderedPageBreak/>
         <w:drawing>
-          <wp:inline distT="0" distB="0" distL="0" distR="0" wp14:anchorId="58C65DD5" wp14:editId="515EC0BE">
+          <wp:inline distT="0" distB="0" distL="0" distR="0" wp14:anchorId="58C65DD5" wp14:editId="27CFE491">
             <wp:extent cx="6120130" cy="929640"/>
             <wp:effectExtent l="0" t="0" r="1270" b="0"/>
             <wp:docPr id="1152376202" name="Immagine 17" descr="Immagine che contiene testo, Software multimediale, schermata&#10;&#10;Descrizione generata automaticamente"/>
@@ -3196,37 +2806,23 @@
         <w:t xml:space="preserve">, la quale </w:t>
       </w:r>
       <w:r>
-        <w:t xml:space="preserve">svolge un ruolo cruciale. Questa funzione prende in input un modello specifico (come KNN, Random </w:t>
-      </w:r>
-      <w:proofErr w:type="spellStart"/>
-      <w:r>
-        <w:t>Forest</w:t>
-      </w:r>
-      <w:proofErr w:type="spellEnd"/>
-      <w:r>
-        <w:t xml:space="preserve"> o SVM), addestra il modello utilizzando il set di addestramento (</w:t>
-      </w:r>
-      <w:proofErr w:type="spellStart"/>
+        <w:t>svolge un ruolo cruciale. Questa funzione prende in input un modello specifico (come KNN, Random Forest o SVM), addestra il modello utilizzando il set di addestramento (</w:t>
+      </w:r>
       <w:r>
         <w:t>X_train</w:t>
       </w:r>
-      <w:proofErr w:type="spellEnd"/>
       <w:r>
         <w:t xml:space="preserve"> e </w:t>
       </w:r>
-      <w:proofErr w:type="spellStart"/>
       <w:r>
         <w:t>y_train</w:t>
       </w:r>
-      <w:proofErr w:type="spellEnd"/>
       <w:r>
         <w:t>), esegue le previsioni sul set di test (</w:t>
       </w:r>
-      <w:proofErr w:type="spellStart"/>
       <w:r>
         <w:t>X_test</w:t>
       </w:r>
-      <w:proofErr w:type="spellEnd"/>
       <w:r>
         <w:t>), calcola l'accuratezza delle previsioni e genera un report dettagliato delle prestazioni del modello.</w:t>
       </w:r>
@@ -3335,15 +2931,7 @@
     <w:p/>
     <w:p>
       <w:r>
-        <w:t xml:space="preserve">All'avvio del programma, viene visualizzato un menu che consente all'utente di selezionare il modello da utilizzare (KNN, Random </w:t>
-      </w:r>
-      <w:proofErr w:type="spellStart"/>
-      <w:r>
-        <w:t>Forest</w:t>
-      </w:r>
-      <w:proofErr w:type="spellEnd"/>
-      <w:r>
-        <w:t>, SVM) o di uscire dall'applicazione. Questa interfaccia utente rende il processo di selezione del modello interattivo e accessibile.</w:t>
+        <w:t>All'avvio del programma, viene visualizzato un menu che consente all'utente di selezionare il modello da utilizzare (KNN, Random Forest, SVM) o di uscire dall'applicazione. Questa interfaccia utente rende il processo di selezione del modello interattivo e accessibile.</w:t>
       </w:r>
     </w:p>
     <w:p>
@@ -3432,29 +3020,20 @@
       </w:pPr>
     </w:p>
     <w:p/>
+    <w:p/>
+    <w:p/>
+    <w:p/>
+    <w:p/>
+    <w:p/>
+    <w:p/>
     <w:p>
       <w:pPr>
         <w:pStyle w:val="Titolo3"/>
       </w:pPr>
       <w:bookmarkStart w:id="4" w:name="_Toc169456888"/>
       <w:r>
-        <w:t>K-</w:t>
-      </w:r>
-      <w:proofErr w:type="spellStart"/>
-      <w:r>
-        <w:t>Nearest</w:t>
-      </w:r>
-      <w:proofErr w:type="spellEnd"/>
-      <w:r>
-        <w:t xml:space="preserve"> </w:t>
-      </w:r>
-      <w:proofErr w:type="spellStart"/>
-      <w:r>
-        <w:t>Neighbors</w:t>
-      </w:r>
-      <w:proofErr w:type="spellEnd"/>
-      <w:r>
-        <w:t xml:space="preserve"> (KNN)</w:t>
+        <w:lastRenderedPageBreak/>
+        <w:t>K-Nearest Neighbors (KNN)</w:t>
       </w:r>
       <w:bookmarkEnd w:id="4"/>
     </w:p>
@@ -3511,7 +3090,6 @@
         <w:rPr>
           <w:noProof/>
         </w:rPr>
-        <w:lastRenderedPageBreak/>
         <mc:AlternateContent>
           <mc:Choice Requires="wps">
             <w:drawing>
@@ -3580,7 +3158,7 @@
                 <v:stroke joinstyle="miter"/>
                 <v:path gradientshapeok="t" o:connecttype="rect"/>
               </v:shapetype>
-              <v:shape id="Casella di testo 14" o:spid="_x0000_s1026" type="#_x0000_t202" style="position:absolute;margin-left:295.6pt;margin-top:254.45pt;width:221.75pt;height:202.55pt;z-index:251660288;visibility:visible;mso-wrap-style:square;mso-wrap-distance-left:9pt;mso-wrap-distance-top:0;mso-wrap-distance-right:9pt;mso-wrap-distance-bottom:0;mso-position-horizontal:absolute;mso-position-horizontal-relative:text;mso-position-vertical:absolute;mso-position-vertical-relative:text;v-text-anchor:top" o:gfxdata="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" fillcolor="white [3201]" stroked="f" strokeweight=".5pt">
+              <v:shape id="Casella di testo 14" o:spid="_x0000_s1026" type="#_x0000_t202" style="position:absolute;margin-left:295.6pt;margin-top:254.45pt;width:221.75pt;height:202.55pt;z-index:251660288;visibility:visible;mso-wrap-style:square;mso-wrap-distance-left:9pt;mso-wrap-distance-top:0;mso-wrap-distance-right:9pt;mso-wrap-distance-bottom:0;mso-position-horizontal:absolute;mso-position-horizontal-relative:text;mso-position-vertical:absolute;mso-position-vertical-relative:text;v-text-anchor:top" o:gfxdata="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" fillcolor="white [3201]" stroked="f" strokeweight=".5pt">
                 <v:textbox>
                   <w:txbxContent>
                     <w:p>
@@ -3683,7 +3261,7 @@
           </mc:Choice>
           <mc:Fallback>
             <w:pict>
-              <v:shape w14:anchorId="33C7A81E" id="Casella di testo 13" o:spid="_x0000_s1027" type="#_x0000_t202" style="position:absolute;margin-left:318.65pt;margin-top:25.95pt;width:209.3pt;height:200.65pt;z-index:251659264;visibility:visible;mso-wrap-style:square;mso-wrap-distance-left:9pt;mso-wrap-distance-top:0;mso-wrap-distance-right:9pt;mso-wrap-distance-bottom:0;mso-position-horizontal:absolute;mso-position-horizontal-relative:text;mso-position-vertical:absolute;mso-position-vertical-relative:text;v-text-anchor:top" o:gfxdata="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" fillcolor="white [3201]" stroked="f" strokeweight=".5pt">
+              <v:shape w14:anchorId="33C7A81E" id="Casella di testo 13" o:spid="_x0000_s1027" type="#_x0000_t202" style="position:absolute;margin-left:318.65pt;margin-top:25.95pt;width:209.3pt;height:200.65pt;z-index:251659264;visibility:visible;mso-wrap-style:square;mso-wrap-distance-left:9pt;mso-wrap-distance-top:0;mso-wrap-distance-right:9pt;mso-wrap-distance-bottom:0;mso-position-horizontal:absolute;mso-position-horizontal-relative:text;mso-position-vertical:absolute;mso-position-vertical-relative:text;v-text-anchor:top" o:gfxdata="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" fillcolor="white [3201]" stroked="f" strokeweight=".5pt">
                 <v:textbox>
                   <w:txbxContent>
                     <w:p>
@@ -3818,14 +3396,9 @@
       <w:bookmarkStart w:id="5" w:name="_Toc169456889"/>
       <w:r>
         <w:lastRenderedPageBreak/>
-        <w:t xml:space="preserve">Random </w:t>
-      </w:r>
-      <w:proofErr w:type="spellStart"/>
-      <w:r>
-        <w:t>Forest</w:t>
+        <w:t>Random Forest</w:t>
       </w:r>
       <w:bookmarkEnd w:id="5"/>
-      <w:proofErr w:type="spellEnd"/>
     </w:p>
     <w:p>
       <w:r>
@@ -3890,7 +3463,7 @@
           </mc:Choice>
           <mc:Fallback>
             <w:pict>
-              <v:shape w14:anchorId="38BFC1E2" id="Casella di testo 16" o:spid="_x0000_s1028" type="#_x0000_t202" style="position:absolute;margin-left:316.5pt;margin-top:480.05pt;width:185.6pt;height:193.6pt;z-index:251665408;visibility:visible;mso-wrap-style:square;mso-wrap-distance-left:9pt;mso-wrap-distance-top:0;mso-wrap-distance-right:9pt;mso-wrap-distance-bottom:0;mso-position-horizontal:absolute;mso-position-horizontal-relative:text;mso-position-vertical:absolute;mso-position-vertical-relative:text;v-text-anchor:top" o:gfxdata="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" fillcolor="white [3201]" stroked="f" strokeweight=".5pt">
+              <v:shape w14:anchorId="38BFC1E2" id="Casella di testo 16" o:spid="_x0000_s1028" type="#_x0000_t202" style="position:absolute;margin-left:316.5pt;margin-top:480.05pt;width:185.6pt;height:193.6pt;z-index:251665408;visibility:visible;mso-wrap-style:square;mso-wrap-distance-left:9pt;mso-wrap-distance-top:0;mso-wrap-distance-right:9pt;mso-wrap-distance-bottom:0;mso-position-horizontal:absolute;mso-position-horizontal-relative:text;mso-position-vertical:absolute;mso-position-vertical-relative:text;v-text-anchor:top" o:gfxdata="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" fillcolor="white [3201]" stroked="f" strokeweight=".5pt">
                 <v:textbox>
                   <w:txbxContent>
                     <w:p>
@@ -3999,7 +3572,7 @@
           </mc:Choice>
           <mc:Fallback>
             <w:pict>
-              <v:shape w14:anchorId="6EBDB1FD" id="_x0000_s1029" type="#_x0000_t202" style="position:absolute;margin-left:297.2pt;margin-top:261.1pt;width:209.3pt;height:200.65pt;z-index:251662336;visibility:visible;mso-wrap-style:square;mso-wrap-distance-left:9pt;mso-wrap-distance-top:0;mso-wrap-distance-right:9pt;mso-wrap-distance-bottom:0;mso-position-horizontal:absolute;mso-position-horizontal-relative:text;mso-position-vertical:absolute;mso-position-vertical-relative:text;v-text-anchor:top" o:gfxdata="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" fillcolor="white [3201]" stroked="f" strokeweight=".5pt">
+              <v:shape w14:anchorId="6EBDB1FD" id="_x0000_s1029" type="#_x0000_t202" style="position:absolute;margin-left:297.2pt;margin-top:261.1pt;width:209.3pt;height:200.65pt;z-index:251662336;visibility:visible;mso-wrap-style:square;mso-wrap-distance-left:9pt;mso-wrap-distance-top:0;mso-wrap-distance-right:9pt;mso-wrap-distance-bottom:0;mso-position-horizontal:absolute;mso-position-horizontal-relative:text;mso-position-vertical:absolute;mso-position-vertical-relative:text;v-text-anchor:top" o:gfxdata="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" fillcolor="white [3201]" stroked="f" strokeweight=".5pt">
                 <v:textbox>
                   <w:txbxContent>
                     <w:p>
@@ -4192,15 +3765,7 @@
       <w:bookmarkStart w:id="6" w:name="_Toc169456890"/>
       <w:r>
         <w:lastRenderedPageBreak/>
-        <w:t xml:space="preserve">Support </w:t>
-      </w:r>
-      <w:proofErr w:type="spellStart"/>
-      <w:r>
-        <w:t>Vector</w:t>
-      </w:r>
-      <w:proofErr w:type="spellEnd"/>
-      <w:r>
-        <w:t xml:space="preserve"> Machine (SVM)</w:t>
+        <w:t>Support Vector Machine (SVM)</w:t>
       </w:r>
       <w:bookmarkEnd w:id="6"/>
     </w:p>
@@ -4267,7 +3832,7 @@
           </mc:Choice>
           <mc:Fallback>
             <w:pict>
-              <v:shape w14:anchorId="262ADBDC" id="_x0000_s1030" type="#_x0000_t202" style="position:absolute;margin-left:333pt;margin-top:455.95pt;width:185.6pt;height:193.55pt;z-index:251669504;visibility:visible;mso-wrap-style:square;mso-wrap-distance-left:9pt;mso-wrap-distance-top:0;mso-wrap-distance-right:9pt;mso-wrap-distance-bottom:0;mso-position-horizontal:absolute;mso-position-horizontal-relative:text;mso-position-vertical:absolute;mso-position-vertical-relative:text;v-text-anchor:top" o:gfxdata="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" fillcolor="white [3201]" stroked="f" strokeweight=".5pt">
+              <v:shape w14:anchorId="262ADBDC" id="_x0000_s1030" type="#_x0000_t202" style="position:absolute;margin-left:333pt;margin-top:455.95pt;width:185.6pt;height:193.55pt;z-index:251669504;visibility:visible;mso-wrap-style:square;mso-wrap-distance-left:9pt;mso-wrap-distance-top:0;mso-wrap-distance-right:9pt;mso-wrap-distance-bottom:0;mso-position-horizontal:absolute;mso-position-horizontal-relative:text;mso-position-vertical:absolute;mso-position-vertical-relative:text;v-text-anchor:top" o:gfxdata="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" fillcolor="white [3201]" stroked="f" strokeweight=".5pt">
                 <v:textbox>
                   <w:txbxContent>
                     <w:p>
@@ -4376,7 +3941,7 @@
           </mc:Choice>
           <mc:Fallback>
             <w:pict>
-              <v:shape w14:anchorId="00E38338" id="_x0000_s1031" type="#_x0000_t202" style="position:absolute;margin-left:319pt;margin-top:222.95pt;width:209.3pt;height:200.65pt;z-index:251667456;visibility:visible;mso-wrap-style:square;mso-wrap-distance-left:9pt;mso-wrap-distance-top:0;mso-wrap-distance-right:9pt;mso-wrap-distance-bottom:0;mso-position-horizontal:absolute;mso-position-horizontal-relative:text;mso-position-vertical:absolute;mso-position-vertical-relative:text;v-text-anchor:top" o:gfxdata="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" fillcolor="white [3201]" stroked="f" strokeweight=".5pt">
+              <v:shape w14:anchorId="00E38338" id="_x0000_s1031" type="#_x0000_t202" style="position:absolute;margin-left:319pt;margin-top:222.95pt;width:209.3pt;height:200.65pt;z-index:251667456;visibility:visible;mso-wrap-style:square;mso-wrap-distance-left:9pt;mso-wrap-distance-top:0;mso-wrap-distance-right:9pt;mso-wrap-distance-bottom:0;mso-position-horizontal:absolute;mso-position-horizontal-relative:text;mso-position-vertical:absolute;mso-position-vertical-relative:text;v-text-anchor:top" o:gfxdata="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" fillcolor="white [3201]" stroked="f" strokeweight=".5pt">
                 <v:textbox>
                   <w:txbxContent>
                     <w:p>
@@ -4600,15 +4165,7 @@
     <w:p/>
     <w:p>
       <w:r>
-        <w:t>Il modello KNN ha un'</w:t>
-      </w:r>
-      <w:proofErr w:type="spellStart"/>
-      <w:r>
-        <w:t>accuracy</w:t>
-      </w:r>
-      <w:proofErr w:type="spellEnd"/>
-      <w:r>
-        <w:t xml:space="preserve"> complessiva elevata sia sul set di addestramento che su quello di test, indicando una buona capacità di generalizzazione.</w:t>
+        <w:t>Il modello KNN ha un'accuracy complessiva elevata sia sul set di addestramento che su quello di test, indicando una buona capacità di generalizzazione.</w:t>
       </w:r>
     </w:p>
     <w:p/>
@@ -4660,59 +4217,26 @@
           <w:b/>
           <w:bCs/>
         </w:rPr>
-        <w:t xml:space="preserve">Random </w:t>
-      </w:r>
-      <w:proofErr w:type="spellStart"/>
-      <w:r>
-        <w:rPr>
-          <w:b/>
-          <w:bCs/>
-        </w:rPr>
-        <w:t>Forest</w:t>
-      </w:r>
-      <w:proofErr w:type="spellEnd"/>
-    </w:p>
-    <w:p>
-      <w:pPr>
-        <w:rPr>
-          <w:b/>
-          <w:bCs/>
-        </w:rPr>
-      </w:pPr>
-    </w:p>
-    <w:p>
-      <w:r>
-        <w:t xml:space="preserve">Il modello Random </w:t>
-      </w:r>
-      <w:proofErr w:type="spellStart"/>
-      <w:r>
-        <w:t>Forest</w:t>
-      </w:r>
-      <w:proofErr w:type="spellEnd"/>
-      <w:r>
-        <w:t xml:space="preserve"> ha dimostrato eccellenti capacità predittive, con un'</w:t>
-      </w:r>
-      <w:proofErr w:type="spellStart"/>
-      <w:r>
-        <w:t>accuracy</w:t>
-      </w:r>
-      <w:proofErr w:type="spellEnd"/>
-      <w:r>
-        <w:t xml:space="preserve"> molto alta su entrambi i set di dati (addestramento e test). Le metriche nel Classification Report indicano una buona capacità del modello di distinguere tra le due classi di interesse ("gioco non di successo" e "gioco di successo"). Inoltre, la matrice di confusione e l'AUC confermano la robustezza e l'efficacia del modello nelle sue predizioni.</w:t>
-      </w:r>
-    </w:p>
-    <w:p/>
-    <w:p>
-      <w:r>
-        <w:t xml:space="preserve">Questi risultati suggeriscono che il modello Random </w:t>
-      </w:r>
-      <w:proofErr w:type="spellStart"/>
-      <w:r>
-        <w:t>Forest</w:t>
-      </w:r>
-      <w:proofErr w:type="spellEnd"/>
-      <w:r>
-        <w:t xml:space="preserve"> è ben addestrato e può essere utilizzato con fiducia per predire il successo dei videogiochi basandosi sulle caratteristiche fornite.</w:t>
+        <w:t>Random Forest</w:t>
+      </w:r>
+    </w:p>
+    <w:p>
+      <w:pPr>
+        <w:rPr>
+          <w:b/>
+          <w:bCs/>
+        </w:rPr>
+      </w:pPr>
+    </w:p>
+    <w:p>
+      <w:r>
+        <w:t>Il modello Random Forest ha dimostrato eccellenti capacità predittive, con un'accuracy molto alta su entrambi i set di dati (addestramento e test). Le metriche nel Classification Report indicano una buona capacità del modello di distinguere tra le due classi di interesse ("gioco non di successo" e "gioco di successo"). Inoltre, la matrice di confusione e l'AUC confermano la robustezza e l'efficacia del modello nelle sue predizioni.</w:t>
+      </w:r>
+    </w:p>
+    <w:p/>
+    <w:p>
+      <w:r>
+        <w:t>Questi risultati suggeriscono che il modello Random Forest è ben addestrato e può essere utilizzato con fiducia per predire il successo dei videogiochi basandosi sulle caratteristiche fornite.</w:t>
       </w:r>
     </w:p>
     <w:p/>
@@ -4897,15 +4421,7 @@
           <w:b/>
           <w:bCs/>
         </w:rPr>
-        <w:t>Creazione della Knowledge Base (</w:t>
-      </w:r>
-      <w:proofErr w:type="spellStart"/>
-      <w:r>
-        <w:rPr>
-          <w:b/>
-          <w:bCs/>
-        </w:rPr>
-        <w:t>create</w:t>
+        <w:t>Creazione della Knowledge Base (create</w:t>
       </w:r>
       <w:r>
         <w:rPr>
@@ -4914,7 +4430,6 @@
         </w:rPr>
         <w:t>KB</w:t>
       </w:r>
-      <w:proofErr w:type="spellEnd"/>
       <w:r>
         <w:rPr>
           <w:b/>
@@ -4928,15 +4443,7 @@
         <w:t xml:space="preserve">Il file sorgente createKB.py è stato implementato </w:t>
       </w:r>
       <w:r>
-        <w:t xml:space="preserve">per la creazione della Knowledge Base si concentra sull'elaborazione di un dataset di videogiochi in formato CSV e sulla sua trasformazione in fatti utilizzabili in </w:t>
-      </w:r>
-      <w:proofErr w:type="spellStart"/>
-      <w:r>
-        <w:t>Prolog</w:t>
-      </w:r>
-      <w:proofErr w:type="spellEnd"/>
-      <w:r>
-        <w:t xml:space="preserve">. </w:t>
+        <w:t xml:space="preserve">per la creazione della Knowledge Base si concentra sull'elaborazione di un dataset di videogiochi in formato CSV e sulla sua trasformazione in fatti utilizzabili in Prolog. </w:t>
       </w:r>
     </w:p>
     <w:p>
@@ -4974,34 +4481,10 @@
           <w:b/>
           <w:bCs/>
         </w:rPr>
-        <w:t xml:space="preserve">3. Scrittura dei Fatti </w:t>
-      </w:r>
-      <w:proofErr w:type="spellStart"/>
-      <w:r>
-        <w:rPr>
-          <w:b/>
-          <w:bCs/>
-        </w:rPr>
-        <w:t>Prolog</w:t>
-      </w:r>
-      <w:proofErr w:type="spellEnd"/>
-      <w:r>
-        <w:rPr>
-          <w:b/>
-          <w:bCs/>
-        </w:rPr>
-        <w:t>:</w:t>
-      </w:r>
-      <w:r>
-        <w:t xml:space="preserve"> I dati puliti vengono quindi utilizzati per generare fatti </w:t>
-      </w:r>
-      <w:proofErr w:type="spellStart"/>
-      <w:r>
-        <w:t>Prolog</w:t>
-      </w:r>
-      <w:proofErr w:type="spellEnd"/>
-      <w:r>
-        <w:t xml:space="preserve"> che rappresentano l'associazione tra i nomi dei giochi e i loro generi. Se un fatto è già stato scritto, viene ignorato per evitare duplicati.</w:t>
+        <w:t>3. Scrittura dei Fatti Prolog:</w:t>
+      </w:r>
+      <w:r>
+        <w:t> I dati puliti vengono quindi utilizzati per generare fatti Prolog che rappresentano l'associazione tra i nomi dei giochi e i loro generi. Se un fatto è già stato scritto, viene ignorato per evitare duplicati.</w:t>
       </w:r>
     </w:p>
     <w:p>
@@ -5013,15 +4496,7 @@
         <w:t>4. Selezione e Scrittura dei Giochi di Alta Qualità:</w:t>
       </w:r>
       <w:r>
-        <w:t xml:space="preserve"> Il codice identifica i giochi con un punteggio superiore a 80 e almeno 100 critiche e li trasforma in fatti </w:t>
-      </w:r>
-      <w:proofErr w:type="spellStart"/>
-      <w:r>
-        <w:t>Prolog</w:t>
-      </w:r>
-      <w:proofErr w:type="spellEnd"/>
-      <w:r>
-        <w:t xml:space="preserve"> aggiuntivi per rappresentare giochi di successo nel tempo.</w:t>
+        <w:t> Il codice identifica i giochi con un punteggio superiore a 80 e almeno 100 critiche e li trasforma in fatti Prolog aggiuntivi per rappresentare giochi di successo nel tempo.</w:t>
       </w:r>
     </w:p>
     <w:p>
@@ -5033,15 +4508,7 @@
         <w:t>5. Salvataggio della KB:</w:t>
       </w:r>
       <w:r>
-        <w:t xml:space="preserve"> Infine, tutti i fatti sono scritti in un file di testo </w:t>
-      </w:r>
-      <w:proofErr w:type="spellStart"/>
-      <w:r>
-        <w:t>Prolog</w:t>
-      </w:r>
-      <w:proofErr w:type="spellEnd"/>
-      <w:r>
-        <w:t xml:space="preserve"> (</w:t>
+        <w:t> Infine, tutti i fatti sono scritti in un file di testo Prolog (</w:t>
       </w:r>
       <w:r>
         <w:t>games_kb</w:t>
@@ -5050,15 +4517,7 @@
         <w:t>.pl) per essere utilizzati successivamente</w:t>
       </w:r>
       <w:r>
-        <w:t>, quest’ultimo viene salvato nella directory /</w:t>
-      </w:r>
-      <w:proofErr w:type="spellStart"/>
-      <w:r>
-        <w:t>src</w:t>
-      </w:r>
-      <w:proofErr w:type="spellEnd"/>
-      <w:r>
-        <w:t xml:space="preserve"> per dei conflitti riscontrati in fase di implementazione della KB.</w:t>
+        <w:t>, quest’ultimo viene salvato nella directory /src per dei conflitti riscontrati in fase di implementazione della KB.</w:t>
       </w:r>
     </w:p>
     <w:p>
@@ -5083,7 +4542,6 @@
         </w:rPr>
         <w:t>Utilizzo della Knowledge Base (</w:t>
       </w:r>
-      <w:proofErr w:type="spellStart"/>
       <w:r>
         <w:rPr>
           <w:b/>
@@ -5091,7 +4549,6 @@
         </w:rPr>
         <w:t>useKB</w:t>
       </w:r>
-      <w:proofErr w:type="spellEnd"/>
       <w:r>
         <w:rPr>
           <w:b/>
@@ -5105,15 +4562,7 @@
         <w:t xml:space="preserve">Dopo aver creato la KB, </w:t>
       </w:r>
       <w:r>
-        <w:t xml:space="preserve">si è </w:t>
-      </w:r>
-      <w:proofErr w:type="spellStart"/>
-      <w:r>
-        <w:t>implemantato</w:t>
-      </w:r>
-      <w:proofErr w:type="spellEnd"/>
-      <w:r>
-        <w:t xml:space="preserve"> il file sorgente useKB.py per </w:t>
+        <w:t xml:space="preserve">si è implemantato il file sorgente useKB.py per </w:t>
       </w:r>
       <w:r>
         <w:t>utilizzare questa base di conoscenza interattivamente</w:t>
@@ -5131,40 +4580,11 @@
           <w:b/>
           <w:bCs/>
         </w:rPr>
-        <w:t>1. Verifica dell'Installazione di SWI-</w:t>
-      </w:r>
-      <w:proofErr w:type="spellStart"/>
-      <w:r>
-        <w:rPr>
-          <w:b/>
-          <w:bCs/>
-        </w:rPr>
-        <w:t>Prolog</w:t>
-      </w:r>
-      <w:proofErr w:type="spellEnd"/>
-      <w:r>
-        <w:rPr>
-          <w:b/>
-          <w:bCs/>
-        </w:rPr>
-        <w:t>:</w:t>
-      </w:r>
-      <w:r>
-        <w:t> Il primo passo nella parte di utilizzo è la verifica dell'installazione di SWI-</w:t>
-      </w:r>
-      <w:proofErr w:type="spellStart"/>
-      <w:r>
-        <w:t>Prolog</w:t>
-      </w:r>
-      <w:proofErr w:type="spellEnd"/>
-      <w:r>
-        <w:t xml:space="preserve"> sul sistema dell'utente. Questa verifica è cruciale perché il sistema deve essere pronto per eseguire query </w:t>
-      </w:r>
-      <w:proofErr w:type="spellStart"/>
-      <w:r>
-        <w:t>Prolog</w:t>
-      </w:r>
-      <w:proofErr w:type="spellEnd"/>
+        <w:t>1. Verifica dell'Installazione di SWI-Prolog:</w:t>
+      </w:r>
+      <w:r>
+        <w:t> Il primo passo nella parte di utilizzo è la verifica dell'installazione di SWI-Prolog sul sistema dell'utente. Questa verifica è cruciale perché il sistema deve essere pronto per eseguire query Prolog</w:t>
+      </w:r>
       <w:r>
         <w:t xml:space="preserve"> e non generare errori.</w:t>
       </w:r>
@@ -5289,15 +4709,7 @@
         <w:t>Mostrare 10 giochi di una modalità di gioco scelta:</w:t>
       </w:r>
       <w:r>
-        <w:t xml:space="preserve"> L’ utente può inserire il tipo di modalità di gioco, scegliendo tra </w:t>
-      </w:r>
-      <w:proofErr w:type="spellStart"/>
-      <w:r>
-        <w:t>Singleplayer</w:t>
-      </w:r>
-      <w:proofErr w:type="spellEnd"/>
-      <w:r>
-        <w:t>, Multiplayer, co-op mode e no mode, e ottenendo una lista di giochi d</w:t>
+        <w:t xml:space="preserve"> L’ utente può inserire il tipo di modalità di gioco, scegliendo tra Singleplayer, Multiplayer, co-op mode e no mode, e ottenendo una lista di giochi d</w:t>
       </w:r>
       <w:r>
         <w:t>ella modalità inserita.</w:t>
@@ -5320,23 +4732,7 @@
         <w:t>3. Implementazione delle Query:</w:t>
       </w:r>
       <w:r>
-        <w:t> Le query sono implementate utilizzando la libreria </w:t>
-      </w:r>
-      <w:proofErr w:type="spellStart"/>
-      <w:r>
-        <w:t>pyswip</w:t>
-      </w:r>
-      <w:proofErr w:type="spellEnd"/>
-      <w:r>
-        <w:t xml:space="preserve">, che permette di eseguire query </w:t>
-      </w:r>
-      <w:proofErr w:type="spellStart"/>
-      <w:r>
-        <w:t>Prolog</w:t>
-      </w:r>
-      <w:proofErr w:type="spellEnd"/>
-      <w:r>
-        <w:t xml:space="preserve"> direttamente dal codice Python. Le risposte alle query sono presentate all'utente </w:t>
+        <w:t xml:space="preserve"> Le query sono implementate utilizzando la libreria pyswip, che permette di eseguire query Prolog direttamente dal codice Python. Le risposte alle query sono presentate all'utente </w:t>
       </w:r>
       <w:r>
         <w:t>nella console.</w:t>
@@ -5419,34 +4815,10 @@
           <w:b/>
           <w:bCs/>
         </w:rPr>
-        <w:t xml:space="preserve">Creazione di Fatti </w:t>
-      </w:r>
-      <w:proofErr w:type="spellStart"/>
-      <w:r>
-        <w:rPr>
-          <w:b/>
-          <w:bCs/>
-        </w:rPr>
-        <w:t>Prolog</w:t>
-      </w:r>
-      <w:proofErr w:type="spellEnd"/>
-      <w:r>
-        <w:rPr>
-          <w:b/>
-          <w:bCs/>
-        </w:rPr>
-        <w:t>:</w:t>
-      </w:r>
-      <w:r>
-        <w:t xml:space="preserve"> I dati trasformati sono stati rappresentati come fatti </w:t>
-      </w:r>
-      <w:proofErr w:type="spellStart"/>
-      <w:r>
-        <w:t>Prolog</w:t>
-      </w:r>
-      <w:proofErr w:type="spellEnd"/>
-      <w:r>
-        <w:t>, consentendo interrogazioni efficienti e specifiche sulla base di conoscenza.</w:t>
+        <w:t>Creazione di Fatti Prolog:</w:t>
+      </w:r>
+      <w:r>
+        <w:t> I dati trasformati sono stati rappresentati come fatti Prolog, consentendo interrogazioni efficienti e specifiche sulla base di conoscenza.</w:t>
       </w:r>
     </w:p>
     <w:p>
@@ -5473,6 +4845,490 @@
     <w:p>
       <w:r>
         <w:t>In conclusione, la combinazione di creazione e utilizzo della KB per i videogiochi non solo facilita l'organizzazione dei dati, ma fornisce anche uno strumento potente per l'analisi e l'esplorazione dei dati stessi. Questo approccio non solo migliora l'efficienza nella gestione delle informazioni, ma anche la comprensione e l'interpretazione dei dati stessi, sottolineando l'importanza di un'implementazione accurata e dettagliata di una KB in contesti applicativi reali.</w:t>
+      </w:r>
+    </w:p>
+    <w:p/>
+    <w:p>
+      <w:pPr>
+        <w:pStyle w:val="Titolo2"/>
+      </w:pPr>
+      <w:r>
+        <w:lastRenderedPageBreak/>
+        <w:t>RISOLUZIONE DI UN CSP – soddisfazione dei vincoli</w:t>
+      </w:r>
+    </w:p>
+    <w:p/>
+    <w:p>
+      <w:r>
+        <w:t>L’obiettivo era quello di creare una playlist di giochi con particolari caratteristiche. Per conseguire tale scopo, l’approccio adottato ha trattato il problema come una questione di ottimizzazione dei vincoli, che includono:</w:t>
+      </w:r>
+    </w:p>
+    <w:p/>
+    <w:p>
+      <w:pPr>
+        <w:pStyle w:val="Paragrafoelenco"/>
+        <w:numPr>
+          <w:ilvl w:val="0"/>
+          <w:numId w:val="11"/>
+        </w:numPr>
+      </w:pPr>
+      <w:r>
+        <w:t>Esattamente 10 giochi nella selezione</w:t>
+      </w:r>
+    </w:p>
+    <w:p>
+      <w:pPr>
+        <w:pStyle w:val="Paragrafoelenco"/>
+        <w:numPr>
+          <w:ilvl w:val="0"/>
+          <w:numId w:val="11"/>
+        </w:numPr>
+      </w:pPr>
+      <w:r>
+        <w:t>Numero totale di critics non superiore a 300.</w:t>
+      </w:r>
+    </w:p>
+    <w:p>
+      <w:pPr>
+        <w:pStyle w:val="Paragrafoelenco"/>
+        <w:numPr>
+          <w:ilvl w:val="0"/>
+          <w:numId w:val="11"/>
+        </w:numPr>
+      </w:pPr>
+      <w:r>
+        <w:t>Media del punteggio degli utenti almeno 7.0.</w:t>
+      </w:r>
+    </w:p>
+    <w:p>
+      <w:pPr>
+        <w:pStyle w:val="Paragrafoelenco"/>
+        <w:numPr>
+          <w:ilvl w:val="0"/>
+          <w:numId w:val="11"/>
+        </w:numPr>
+      </w:pPr>
+      <w:r>
+        <w:t>Non più di due giochi dello stesso genere.</w:t>
+      </w:r>
+    </w:p>
+    <w:p/>
+    <w:p>
+      <w:r>
+        <w:t>Per ottenere la seguente playlist sono stati utilizzati due algoritmi di ottimizzazione:</w:t>
+      </w:r>
+    </w:p>
+    <w:p/>
+    <w:p>
+      <w:r>
+        <w:rPr>
+          <w:b/>
+          <w:bCs/>
+        </w:rPr>
+        <w:t>Random Walk</w:t>
+      </w:r>
+      <w:r>
+        <w:t xml:space="preserve">, il quale seleziona casualmente </w:t>
+      </w:r>
+      <w:proofErr w:type="gramStart"/>
+      <w:r>
+        <w:t>10</w:t>
+      </w:r>
+      <w:proofErr w:type="gramEnd"/>
+      <w:r>
+        <w:t xml:space="preserve"> giochi dal dataset e valuta il numero di violazioni dei vincoli. </w:t>
+      </w:r>
+      <w:r>
+        <w:t>Se trova una selezione con meno violazioni rispetto alla migliore selezione trovata finora, aggiorna la migliore selezione. L'algoritmo continua per un numero fisso di iterazioni (max_iter) o fino a quando non trova una selezione che soddisfa tutti i vincoli (zero violazioni).</w:t>
+      </w:r>
+    </w:p>
+    <w:p/>
+    <w:p>
+      <w:r>
+        <w:rPr>
+          <w:b/>
+          <w:bCs/>
+        </w:rPr>
+        <w:t>Simulated Annealing</w:t>
+      </w:r>
+      <w:r>
+        <w:t xml:space="preserve">, </w:t>
+      </w:r>
+      <w:r>
+        <w:t>L'algoritmo Simulated Annealing inizia con una soluzione casuale e utilizza una tecnica di annealing per esplorare nuove soluzioni. La temperatura iniziale è impostata ad un valore elevato (temp)</w:t>
+      </w:r>
+      <w:r>
+        <w:t xml:space="preserve">, fattore di energia(1000), </w:t>
+      </w:r>
+      <w:r>
+        <w:t xml:space="preserve"> e viene gradualmente ridotta ad ogni iterazione moltiplicandola per un fattore (alpha)</w:t>
+      </w:r>
+      <w:r>
+        <w:t>, fattore di raffreddamento (0.99)</w:t>
+      </w:r>
+      <w:r>
+        <w:t xml:space="preserve">. Questo consente all'algoritmo di accettare occasionalmente soluzioni peggiori per evitare di rimanere bloccati in minimi locali. Se una nuova soluzione ha meno violazioni rispetto alla migliore soluzione trovata finora, questa viene aggiornata come la migliore soluzione. L'algoritmo termina dopo un numero fisso di iterazioni (max_iter) o </w:t>
+      </w:r>
+      <w:r>
+        <w:t>quando la temperatura (che controlla la probabilità di accettazione di soluzioni peggiori) raggiunge un valore molto basso.</w:t>
+      </w:r>
+    </w:p>
+    <w:p/>
+    <w:p>
+      <w:proofErr w:type="gramStart"/>
+      <w:r>
+        <w:t>Inoltre</w:t>
+      </w:r>
+      <w:proofErr w:type="gramEnd"/>
+      <w:r>
+        <w:t xml:space="preserve"> si è deciso di eseguire 10 iterazioni per ogni algoritmo per ottenere una stima più accurata delle prestazioni dei due algoritmi e delle loro capacità di trovare soluzioni che soddisfano i i vincoli.</w:t>
+      </w:r>
+      <w:r>
+        <w:t xml:space="preserve"> Poiché gli algoritmi utilizzano elementi casuali nella selezione dei giochi (in particolare il Random Walk), eseguire più iterazioni riduce la variabilità nei risultati e fornisce una valutazione media che è più rappresentativa delle capacità dell'algoritmo.</w:t>
+      </w:r>
+    </w:p>
+    <w:p/>
+    <w:p>
+      <w:r>
+        <w:t>Un esempio di output del seguente file sorgente è:</w:t>
+      </w:r>
+    </w:p>
+    <w:p/>
+    <w:p>
+      <w:r>
+        <w:t xml:space="preserve">l'utente può scegliere tra Random Walk e Simulated Annealing. Dopo 10 esecuzioni </w:t>
+      </w:r>
+    </w:p>
+    <w:p/>
+    <w:p>
+      <w:r>
+        <w:t>dell'algoritmo selezionato, il programma stamperà:</w:t>
+      </w:r>
+    </w:p>
+    <w:p>
+      <w:pPr>
+        <w:numPr>
+          <w:ilvl w:val="0"/>
+          <w:numId w:val="12"/>
+        </w:numPr>
+      </w:pPr>
+      <w:r>
+        <w:t>La media del tempo di esecuzione dell'algoritmo.</w:t>
+      </w:r>
+    </w:p>
+    <w:p>
+      <w:pPr>
+        <w:numPr>
+          <w:ilvl w:val="0"/>
+          <w:numId w:val="12"/>
+        </w:numPr>
+      </w:pPr>
+      <w:r>
+        <w:t>La media delle violazioni dei vincoli.</w:t>
+      </w:r>
+    </w:p>
+    <w:p>
+      <w:pPr>
+        <w:numPr>
+          <w:ilvl w:val="0"/>
+          <w:numId w:val="12"/>
+        </w:numPr>
+      </w:pPr>
+      <w:r>
+        <w:t>Salverà la migliore selezione trovata in un file CSV.</w:t>
+      </w:r>
+    </w:p>
+    <w:p>
+      <w:pPr>
+        <w:numPr>
+          <w:ilvl w:val="0"/>
+          <w:numId w:val="12"/>
+        </w:numPr>
+      </w:pPr>
+      <w:r>
+        <w:t>Verificherà e stamperà se i vincoli sono stati soddisfatti per la migliore selezione trovata.</w:t>
+      </w:r>
+    </w:p>
+    <w:p/>
+    <w:p>
+      <w:proofErr w:type="gramStart"/>
+      <w:r>
+        <w:lastRenderedPageBreak/>
+        <w:t>E’</w:t>
+      </w:r>
+      <w:proofErr w:type="gramEnd"/>
+      <w:r>
+        <w:t xml:space="preserve"> importante soffermarsi sulla media delle violazioni, quest’ultima è una metrica per valutare la qualità delle soluzioni prodotte dagli algoritmi di ottimizzazione in termini di soddisfacimento dei vincoli. </w:t>
+      </w:r>
+      <w:proofErr w:type="gramStart"/>
+      <w:r>
+        <w:t>In particolare</w:t>
+      </w:r>
+      <w:proofErr w:type="gramEnd"/>
+      <w:r>
+        <w:t xml:space="preserve"> si ha:</w:t>
+      </w:r>
+    </w:p>
+    <w:p/>
+    <w:p>
+      <w:pPr>
+        <w:numPr>
+          <w:ilvl w:val="0"/>
+          <w:numId w:val="13"/>
+        </w:numPr>
+      </w:pPr>
+      <w:r>
+        <w:rPr>
+          <w:b/>
+          <w:bCs/>
+        </w:rPr>
+        <w:t>Violazioni dei vincoli</w:t>
+      </w:r>
+      <w:r>
+        <w:t>: Ogni volta che una selezione di giochi non soddisfa uno dei vincoli specificati (ad esempio, superare il numero massimo di critici, avere un punteggio medio degli utenti inferiore a 7.0, ecc.), si conta come una violazione. Ogni violazione aumenta il conteggio totale delle violazioni.</w:t>
+      </w:r>
+    </w:p>
+    <w:p>
+      <w:pPr>
+        <w:numPr>
+          <w:ilvl w:val="0"/>
+          <w:numId w:val="13"/>
+        </w:numPr>
+      </w:pPr>
+      <w:r>
+        <w:rPr>
+          <w:b/>
+          <w:bCs/>
+        </w:rPr>
+        <w:t>Media delle violazioni</w:t>
+      </w:r>
+      <w:r>
+        <w:t>: Dopo aver eseguito l'algoritmo di ottimizzazione più volte (ad esempio, 10 volte), si calcola la media delle violazioni dei vincoli su tutte le esecuzioni.</w:t>
+      </w:r>
+    </w:p>
+    <w:p/>
+    <w:p>
+      <w:r>
+        <w:t>Esempi di risultati ottenuti:</w:t>
+      </w:r>
+      <w:r>
+        <w:rPr>
+          <w:noProof/>
+        </w:rPr>
+        <w:t xml:space="preserve"> </w:t>
+      </w:r>
+      <w:r>
+        <w:rPr>
+          <w:noProof/>
+        </w:rPr>
+        <w:drawing>
+          <wp:inline distT="0" distB="0" distL="0" distR="0" wp14:anchorId="3FD603A8" wp14:editId="105726CA">
+            <wp:extent cx="5461000" cy="876300"/>
+            <wp:effectExtent l="0" t="0" r="0" b="0"/>
+            <wp:docPr id="710129105" name="Immagine 4" descr="Immagine che contiene testo, Carattere, schermata&#10;&#10;Descrizione generata automaticamente"/>
+            <wp:cNvGraphicFramePr>
+              <a:graphicFrameLocks xmlns:a="http://schemas.openxmlformats.org/drawingml/2006/main" noChangeAspect="1"/>
+            </wp:cNvGraphicFramePr>
+            <a:graphic xmlns:a="http://schemas.openxmlformats.org/drawingml/2006/main">
+              <a:graphicData uri="http://schemas.openxmlformats.org/drawingml/2006/picture">
+                <pic:pic xmlns:pic="http://schemas.openxmlformats.org/drawingml/2006/picture">
+                  <pic:nvPicPr>
+                    <pic:cNvPr id="710129105" name="Immagine 4" descr="Immagine che contiene testo, Carattere, schermata&#10;&#10;Descrizione generata automaticamente"/>
+                    <pic:cNvPicPr/>
+                  </pic:nvPicPr>
+                  <pic:blipFill>
+                    <a:blip r:embed="rId21">
+                      <a:extLst>
+                        <a:ext uri="{28A0092B-C50C-407E-A947-70E740481C1C}">
+                          <a14:useLocalDpi xmlns:a14="http://schemas.microsoft.com/office/drawing/2010/main" val="0"/>
+                        </a:ext>
+                      </a:extLst>
+                    </a:blip>
+                    <a:stretch>
+                      <a:fillRect/>
+                    </a:stretch>
+                  </pic:blipFill>
+                  <pic:spPr>
+                    <a:xfrm>
+                      <a:off x="0" y="0"/>
+                      <a:ext cx="5461000" cy="876300"/>
+                    </a:xfrm>
+                    <a:prstGeom prst="rect">
+                      <a:avLst/>
+                    </a:prstGeom>
+                  </pic:spPr>
+                </pic:pic>
+              </a:graphicData>
+            </a:graphic>
+          </wp:inline>
+        </w:drawing>
+      </w:r>
+    </w:p>
+    <w:p>
+      <w:r>
+        <w:rPr>
+          <w:noProof/>
+        </w:rPr>
+        <w:drawing>
+          <wp:inline distT="0" distB="0" distL="0" distR="0" wp14:anchorId="7A77D64A" wp14:editId="6264DCF3">
+            <wp:extent cx="5461000" cy="876300"/>
+            <wp:effectExtent l="0" t="0" r="0" b="0"/>
+            <wp:docPr id="1876994554" name="Immagine 5" descr="Immagine che contiene testo, Carattere, schermata&#10;&#10;Descrizione generata automaticamente"/>
+            <wp:cNvGraphicFramePr>
+              <a:graphicFrameLocks xmlns:a="http://schemas.openxmlformats.org/drawingml/2006/main" noChangeAspect="1"/>
+            </wp:cNvGraphicFramePr>
+            <a:graphic xmlns:a="http://schemas.openxmlformats.org/drawingml/2006/main">
+              <a:graphicData uri="http://schemas.openxmlformats.org/drawingml/2006/picture">
+                <pic:pic xmlns:pic="http://schemas.openxmlformats.org/drawingml/2006/picture">
+                  <pic:nvPicPr>
+                    <pic:cNvPr id="1876994554" name="Immagine 5" descr="Immagine che contiene testo, Carattere, schermata&#10;&#10;Descrizione generata automaticamente"/>
+                    <pic:cNvPicPr/>
+                  </pic:nvPicPr>
+                  <pic:blipFill>
+                    <a:blip r:embed="rId22">
+                      <a:extLst>
+                        <a:ext uri="{28A0092B-C50C-407E-A947-70E740481C1C}">
+                          <a14:useLocalDpi xmlns:a14="http://schemas.microsoft.com/office/drawing/2010/main" val="0"/>
+                        </a:ext>
+                      </a:extLst>
+                    </a:blip>
+                    <a:stretch>
+                      <a:fillRect/>
+                    </a:stretch>
+                  </pic:blipFill>
+                  <pic:spPr>
+                    <a:xfrm>
+                      <a:off x="0" y="0"/>
+                      <a:ext cx="5461000" cy="876300"/>
+                    </a:xfrm>
+                    <a:prstGeom prst="rect">
+                      <a:avLst/>
+                    </a:prstGeom>
+                  </pic:spPr>
+                </pic:pic>
+              </a:graphicData>
+            </a:graphic>
+          </wp:inline>
+        </w:drawing>
+      </w:r>
+      <w:r>
+        <w:rPr>
+          <w:noProof/>
+        </w:rPr>
+        <w:drawing>
+          <wp:inline distT="0" distB="0" distL="0" distR="0" wp14:anchorId="527D5116" wp14:editId="2C9C87AB">
+            <wp:extent cx="5461000" cy="876300"/>
+            <wp:effectExtent l="0" t="0" r="0" b="0"/>
+            <wp:docPr id="488157085" name="Immagine 1"/>
+            <wp:cNvGraphicFramePr>
+              <a:graphicFrameLocks xmlns:a="http://schemas.openxmlformats.org/drawingml/2006/main" noChangeAspect="1"/>
+            </wp:cNvGraphicFramePr>
+            <a:graphic xmlns:a="http://schemas.openxmlformats.org/drawingml/2006/main">
+              <a:graphicData uri="http://schemas.openxmlformats.org/drawingml/2006/picture">
+                <pic:pic xmlns:pic="http://schemas.openxmlformats.org/drawingml/2006/picture">
+                  <pic:nvPicPr>
+                    <pic:cNvPr id="488157085" name="Immagine 1"/>
+                    <pic:cNvPicPr/>
+                  </pic:nvPicPr>
+                  <pic:blipFill>
+                    <a:blip r:embed="rId23">
+                      <a:extLst>
+                        <a:ext uri="{28A0092B-C50C-407E-A947-70E740481C1C}">
+                          <a14:useLocalDpi xmlns:a14="http://schemas.microsoft.com/office/drawing/2010/main" val="0"/>
+                        </a:ext>
+                      </a:extLst>
+                    </a:blip>
+                    <a:stretch>
+                      <a:fillRect/>
+                    </a:stretch>
+                  </pic:blipFill>
+                  <pic:spPr>
+                    <a:xfrm>
+                      <a:off x="0" y="0"/>
+                      <a:ext cx="5461000" cy="876300"/>
+                    </a:xfrm>
+                    <a:prstGeom prst="rect">
+                      <a:avLst/>
+                    </a:prstGeom>
+                  </pic:spPr>
+                </pic:pic>
+              </a:graphicData>
+            </a:graphic>
+          </wp:inline>
+        </w:drawing>
+      </w:r>
+      <w:r>
+        <w:rPr>
+          <w:noProof/>
+        </w:rPr>
+        <w:drawing>
+          <wp:inline distT="0" distB="0" distL="0" distR="0" wp14:anchorId="0C0D7A53" wp14:editId="7C1A7566">
+            <wp:extent cx="5461000" cy="876300"/>
+            <wp:effectExtent l="0" t="0" r="0" b="0"/>
+            <wp:docPr id="1354868303" name="Immagine 2" descr="Immagine che contiene testo, Carattere, schermata&#10;&#10;Descrizione generata automaticamente"/>
+            <wp:cNvGraphicFramePr>
+              <a:graphicFrameLocks xmlns:a="http://schemas.openxmlformats.org/drawingml/2006/main" noChangeAspect="1"/>
+            </wp:cNvGraphicFramePr>
+            <a:graphic xmlns:a="http://schemas.openxmlformats.org/drawingml/2006/main">
+              <a:graphicData uri="http://schemas.openxmlformats.org/drawingml/2006/picture">
+                <pic:pic xmlns:pic="http://schemas.openxmlformats.org/drawingml/2006/picture">
+                  <pic:nvPicPr>
+                    <pic:cNvPr id="1354868303" name="Immagine 2" descr="Immagine che contiene testo, Carattere, schermata&#10;&#10;Descrizione generata automaticamente"/>
+                    <pic:cNvPicPr/>
+                  </pic:nvPicPr>
+                  <pic:blipFill>
+                    <a:blip r:embed="rId24">
+                      <a:extLst>
+                        <a:ext uri="{28A0092B-C50C-407E-A947-70E740481C1C}">
+                          <a14:useLocalDpi xmlns:a14="http://schemas.microsoft.com/office/drawing/2010/main" val="0"/>
+                        </a:ext>
+                      </a:extLst>
+                    </a:blip>
+                    <a:stretch>
+                      <a:fillRect/>
+                    </a:stretch>
+                  </pic:blipFill>
+                  <pic:spPr>
+                    <a:xfrm>
+                      <a:off x="0" y="0"/>
+                      <a:ext cx="5461000" cy="876300"/>
+                    </a:xfrm>
+                    <a:prstGeom prst="rect">
+                      <a:avLst/>
+                    </a:prstGeom>
+                  </pic:spPr>
+                </pic:pic>
+              </a:graphicData>
+            </a:graphic>
+          </wp:inline>
+        </w:drawing>
+      </w:r>
+    </w:p>
+    <w:p/>
+    <w:p>
+      <w:r>
+        <w:t>In genere durante i vari test fatti la media delle valutazioni non hai mai prodotto risultati lontani dallo zero, questo significa che, in media, le soluzioni trovate dagli algoritmi di ottimizzazione violano i vincoli in misura molto ridotta. In altre parole, su 10 esecuzioni dell’algoritmo, il numero medio di violazioni è ad esempio 0.10, il che implica  che le soluzioni sono generalmente molto vicine a soddisfare tutti i vincoli. Una media vicino a 0 è un indicatore di buone prestazioni dell’algoritmo, suggerendo che la maggior parte delle soluzioni trovate sono valide e rispettano quasi tutti i vincoli e quindi l’algoritmo ha buone performance.</w:t>
+      </w:r>
+    </w:p>
+    <w:p/>
+    <w:p>
+      <w:pPr>
+        <w:rPr>
+          <w:b/>
+          <w:bCs/>
+        </w:rPr>
+      </w:pPr>
+      <w:r>
+        <w:rPr>
+          <w:b/>
+          <w:bCs/>
+        </w:rPr>
+        <w:t>Conclusioni</w:t>
+      </w:r>
+    </w:p>
+    <w:p>
+      <w:r>
+        <w:t>Con l’implementazione di due algoritmi avremo sicuramento casualità nella scelta delle soluzioni grazie al Random Walk, ma avremo anche un graduale miglioramento grazie al Simulated Annealing il quale incorpora una strategia più sofisticata che permette una graduale miglioramento delle soluzioni infatti quest’ultimo è in grado di superare minimi locali grazie alla sua capacità di accettare soluzioni peggiori, migliorando le possibilità di trovare una soluzione globalmente ottima rispetto a molti problemi di ottimizzazione.</w:t>
       </w:r>
     </w:p>
     <w:p/>
@@ -5487,8 +5343,157 @@
 </file>
 
 <file path=word/numbering.xml><?xml version="1.0" encoding="utf-8"?>
-<w:numbering xmlns:wpc="http://schemas.microsoft.com/office/word/2010/wordprocessingCanvas" xmlns:cx="http://schemas.microsoft.com/office/drawing/2014/chartex" xmlns:cx1="http://schemas.microsoft.com/office/drawing/2015/9/8/chartex" xmlns:cx2="http://schemas.microsoft.com/office/drawing/2015/10/21/chartex" xmlns:cx3="http://schemas.microsoft.com/office/drawing/2016/5/9/chartex" xmlns:cx4="http://schemas.microsoft.com/office/drawing/2016/5/10/chartex" xmlns:cx5="http://schemas.microsoft.com/office/drawing/2016/5/11/chartex" xmlns:cx6="http://schemas.microsoft.com/office/drawing/2016/5/12/chartex" xmlns:cx7="http://schemas.microsoft.com/office/drawing/2016/5/13/chartex" xmlns:cx8="http://schemas.microsoft.com/office/drawing/2016/5/14/chartex" xmlns:mc="http://schemas.openxmlformats.org/markup-compatibility/2006" xmlns:aink="http://schemas.microsoft.com/office/drawing/2016/ink" xmlns:am3d="http://schemas.microsoft.com/office/drawing/2017/model3d" xmlns:o="urn:schemas-microsoft-com:office:office" xmlns:oel="http://schemas.microsoft.com/office/2019/extlst" xmlns:r="http://schemas.openxmlformats.org/officeDocument/2006/relationships" xmlns:m="http://schemas.openxmlformats.org/officeDocument/2006/math" xmlns:v="urn:schemas-microsoft-com:vml" xmlns:wp14="http://schemas.microsoft.com/office/word/2010/wordprocessingDrawing" xmlns:wp="http://schemas.openxmlformats.org/drawingml/2006/wordprocessingDrawing" xmlns:w10="urn:schemas-microsoft-com:office:word" xmlns:w="http://schemas.openxmlformats.org/wordprocessingml/2006/main" xmlns:w14="http://schemas.microsoft.com/office/word/2010/wordml" xmlns:w15="http://schemas.microsoft.com/office/word/2012/wordml" xmlns:w16cex="http://schemas.microsoft.com/office/word/2018/wordml/cex" xmlns:w16cid="http://schemas.microsoft.com/office/word/2016/wordml/cid" xmlns:w16="http://schemas.microsoft.com/office/word/2018/wordml" xmlns:w16du="http://schemas.microsoft.com/office/word/2023/wordml/word16du" xmlns:w16sdtdh="http://schemas.microsoft.com/office/word/2020/wordml/sdtdatahash" xmlns:w16se="http://schemas.microsoft.com/office/word/2015/wordml/symex" xmlns:wpg="http://schemas.microsoft.com/office/word/2010/wordprocessingGroup" xmlns:wpi="http://schemas.microsoft.com/office/word/2010/wordprocessingInk" xmlns:wne="http://schemas.microsoft.com/office/word/2006/wordml" xmlns:wps="http://schemas.microsoft.com/office/word/2010/wordprocessingShape" mc:Ignorable="w14 w15 w16se w16cid w16 w16cex w16sdtdh w16du wp14">
+<w:numbering xmlns:wpc="http://schemas.microsoft.com/office/word/2010/wordprocessingCanvas" xmlns:cx="http://schemas.microsoft.com/office/drawing/2014/chartex" xmlns:cx1="http://schemas.microsoft.com/office/drawing/2015/9/8/chartex" xmlns:cx2="http://schemas.microsoft.com/office/drawing/2015/10/21/chartex" xmlns:cx3="http://schemas.microsoft.com/office/drawing/2016/5/9/chartex" xmlns:cx4="http://schemas.microsoft.com/office/drawing/2016/5/10/chartex" xmlns:cx5="http://schemas.microsoft.com/office/drawing/2016/5/11/chartex" xmlns:cx6="http://schemas.microsoft.com/office/drawing/2016/5/12/chartex" xmlns:cx7="http://schemas.microsoft.com/office/drawing/2016/5/13/chartex" xmlns:cx8="http://schemas.microsoft.com/office/drawing/2016/5/14/chartex" xmlns:mc="http://schemas.openxmlformats.org/markup-compatibility/2006" xmlns:aink="http://schemas.microsoft.com/office/drawing/2016/ink" xmlns:am3d="http://schemas.microsoft.com/office/drawing/2017/model3d" xmlns:o="urn:schemas-microsoft-com:office:office" xmlns:oel="http://schemas.microsoft.com/office/2019/extlst" xmlns:r="http://schemas.openxmlformats.org/officeDocument/2006/relationships" xmlns:m="http://schemas.openxmlformats.org/officeDocument/2006/math" xmlns:v="urn:schemas-microsoft-com:vml" xmlns:wp14="http://schemas.microsoft.com/office/word/2010/wordprocessingDrawing" xmlns:wp="http://schemas.openxmlformats.org/drawingml/2006/wordprocessingDrawing" xmlns:w10="urn:schemas-microsoft-com:office:word" xmlns:w="http://schemas.openxmlformats.org/wordprocessingml/2006/main" xmlns:w14="http://schemas.microsoft.com/office/word/2010/wordml" xmlns:w15="http://schemas.microsoft.com/office/word/2012/wordml" xmlns:w16cex="http://schemas.microsoft.com/office/word/2018/wordml/cex" xmlns:w16cid="http://schemas.microsoft.com/office/word/2016/wordml/cid" xmlns:w16="http://schemas.microsoft.com/office/word/2018/wordml" xmlns:w16sdtdh="http://schemas.microsoft.com/office/word/2020/wordml/sdtdatahash" xmlns:w16se="http://schemas.microsoft.com/office/word/2015/wordml/symex" xmlns:wpg="http://schemas.microsoft.com/office/word/2010/wordprocessingGroup" xmlns:wpi="http://schemas.microsoft.com/office/word/2010/wordprocessingInk" xmlns:wne="http://schemas.microsoft.com/office/word/2006/wordml" xmlns:wps="http://schemas.microsoft.com/office/word/2010/wordprocessingShape" mc:Ignorable="w14 w15 w16se w16cid w16 w16cex w16sdtdh wp14">
   <w:abstractNum w:abstractNumId="0" w15:restartNumberingAfterBreak="0">
+    <w:nsid w:val="06C01A69"/>
+    <w:multiLevelType w:val="multilevel"/>
+    <w:tmpl w:val="A632760A"/>
+    <w:lvl w:ilvl="0">
+      <w:start w:val="1"/>
+      <w:numFmt w:val="bullet"/>
+      <w:lvlText w:val=""/>
+      <w:lvlJc w:val="left"/>
+      <w:pPr>
+        <w:tabs>
+          <w:tab w:val="num" w:pos="720"/>
+        </w:tabs>
+        <w:ind w:left="720" w:hanging="360"/>
+      </w:pPr>
+      <w:rPr>
+        <w:rFonts w:ascii="Symbol" w:hAnsi="Symbol" w:hint="default"/>
+        <w:sz w:val="20"/>
+      </w:rPr>
+    </w:lvl>
+    <w:lvl w:ilvl="1" w:tentative="1">
+      <w:start w:val="1"/>
+      <w:numFmt w:val="bullet"/>
+      <w:lvlText w:val="o"/>
+      <w:lvlJc w:val="left"/>
+      <w:pPr>
+        <w:tabs>
+          <w:tab w:val="num" w:pos="1440"/>
+        </w:tabs>
+        <w:ind w:left="1440" w:hanging="360"/>
+      </w:pPr>
+      <w:rPr>
+        <w:rFonts w:ascii="Courier New" w:hAnsi="Courier New" w:hint="default"/>
+        <w:sz w:val="20"/>
+      </w:rPr>
+    </w:lvl>
+    <w:lvl w:ilvl="2" w:tentative="1">
+      <w:start w:val="1"/>
+      <w:numFmt w:val="bullet"/>
+      <w:lvlText w:val=""/>
+      <w:lvlJc w:val="left"/>
+      <w:pPr>
+        <w:tabs>
+          <w:tab w:val="num" w:pos="2160"/>
+        </w:tabs>
+        <w:ind w:left="2160" w:hanging="360"/>
+      </w:pPr>
+      <w:rPr>
+        <w:rFonts w:ascii="Wingdings" w:hAnsi="Wingdings" w:hint="default"/>
+        <w:sz w:val="20"/>
+      </w:rPr>
+    </w:lvl>
+    <w:lvl w:ilvl="3" w:tentative="1">
+      <w:start w:val="1"/>
+      <w:numFmt w:val="bullet"/>
+      <w:lvlText w:val=""/>
+      <w:lvlJc w:val="left"/>
+      <w:pPr>
+        <w:tabs>
+          <w:tab w:val="num" w:pos="2880"/>
+        </w:tabs>
+        <w:ind w:left="2880" w:hanging="360"/>
+      </w:pPr>
+      <w:rPr>
+        <w:rFonts w:ascii="Wingdings" w:hAnsi="Wingdings" w:hint="default"/>
+        <w:sz w:val="20"/>
+      </w:rPr>
+    </w:lvl>
+    <w:lvl w:ilvl="4" w:tentative="1">
+      <w:start w:val="1"/>
+      <w:numFmt w:val="bullet"/>
+      <w:lvlText w:val=""/>
+      <w:lvlJc w:val="left"/>
+      <w:pPr>
+        <w:tabs>
+          <w:tab w:val="num" w:pos="3600"/>
+        </w:tabs>
+        <w:ind w:left="3600" w:hanging="360"/>
+      </w:pPr>
+      <w:rPr>
+        <w:rFonts w:ascii="Wingdings" w:hAnsi="Wingdings" w:hint="default"/>
+        <w:sz w:val="20"/>
+      </w:rPr>
+    </w:lvl>
+    <w:lvl w:ilvl="5" w:tentative="1">
+      <w:start w:val="1"/>
+      <w:numFmt w:val="bullet"/>
+      <w:lvlText w:val=""/>
+      <w:lvlJc w:val="left"/>
+      <w:pPr>
+        <w:tabs>
+          <w:tab w:val="num" w:pos="4320"/>
+        </w:tabs>
+        <w:ind w:left="4320" w:hanging="360"/>
+      </w:pPr>
+      <w:rPr>
+        <w:rFonts w:ascii="Wingdings" w:hAnsi="Wingdings" w:hint="default"/>
+        <w:sz w:val="20"/>
+      </w:rPr>
+    </w:lvl>
+    <w:lvl w:ilvl="6" w:tentative="1">
+      <w:start w:val="1"/>
+      <w:numFmt w:val="bullet"/>
+      <w:lvlText w:val=""/>
+      <w:lvlJc w:val="left"/>
+      <w:pPr>
+        <w:tabs>
+          <w:tab w:val="num" w:pos="5040"/>
+        </w:tabs>
+        <w:ind w:left="5040" w:hanging="360"/>
+      </w:pPr>
+      <w:rPr>
+        <w:rFonts w:ascii="Wingdings" w:hAnsi="Wingdings" w:hint="default"/>
+        <w:sz w:val="20"/>
+      </w:rPr>
+    </w:lvl>
+    <w:lvl w:ilvl="7" w:tentative="1">
+      <w:start w:val="1"/>
+      <w:numFmt w:val="bullet"/>
+      <w:lvlText w:val=""/>
+      <w:lvlJc w:val="left"/>
+      <w:pPr>
+        <w:tabs>
+          <w:tab w:val="num" w:pos="5760"/>
+        </w:tabs>
+        <w:ind w:left="5760" w:hanging="360"/>
+      </w:pPr>
+      <w:rPr>
+        <w:rFonts w:ascii="Wingdings" w:hAnsi="Wingdings" w:hint="default"/>
+        <w:sz w:val="20"/>
+      </w:rPr>
+    </w:lvl>
+    <w:lvl w:ilvl="8" w:tentative="1">
+      <w:start w:val="1"/>
+      <w:numFmt w:val="bullet"/>
+      <w:lvlText w:val=""/>
+      <w:lvlJc w:val="left"/>
+      <w:pPr>
+        <w:tabs>
+          <w:tab w:val="num" w:pos="6480"/>
+        </w:tabs>
+        <w:ind w:left="6480" w:hanging="360"/>
+      </w:pPr>
+      <w:rPr>
+        <w:rFonts w:ascii="Wingdings" w:hAnsi="Wingdings" w:hint="default"/>
+        <w:sz w:val="20"/>
+      </w:rPr>
+    </w:lvl>
+  </w:abstractNum>
+  <w:abstractNum w:abstractNumId="1" w15:restartNumberingAfterBreak="0">
     <w:nsid w:val="143C62FD"/>
     <w:multiLevelType w:val="multilevel"/>
     <w:tmpl w:val="99A01E3C"/>
@@ -5637,7 +5642,7 @@
       </w:rPr>
     </w:lvl>
   </w:abstractNum>
-  <w:abstractNum w:abstractNumId="1" w15:restartNumberingAfterBreak="0">
+  <w:abstractNum w:abstractNumId="2" w15:restartNumberingAfterBreak="0">
     <w:nsid w:val="1C8F4968"/>
     <w:multiLevelType w:val="hybridMultilevel"/>
     <w:tmpl w:val="CBFC032E"/>
@@ -5750,7 +5755,7 @@
       </w:rPr>
     </w:lvl>
   </w:abstractNum>
-  <w:abstractNum w:abstractNumId="2" w15:restartNumberingAfterBreak="0">
+  <w:abstractNum w:abstractNumId="3" w15:restartNumberingAfterBreak="0">
     <w:nsid w:val="2D455C40"/>
     <w:multiLevelType w:val="multilevel"/>
     <w:tmpl w:val="B9825686"/>
@@ -5899,7 +5904,156 @@
       </w:rPr>
     </w:lvl>
   </w:abstractNum>
-  <w:abstractNum w:abstractNumId="3" w15:restartNumberingAfterBreak="0">
+  <w:abstractNum w:abstractNumId="4" w15:restartNumberingAfterBreak="0">
+    <w:nsid w:val="48DD0B26"/>
+    <w:multiLevelType w:val="multilevel"/>
+    <w:tmpl w:val="DFBCB700"/>
+    <w:lvl w:ilvl="0">
+      <w:start w:val="1"/>
+      <w:numFmt w:val="bullet"/>
+      <w:lvlText w:val=""/>
+      <w:lvlJc w:val="left"/>
+      <w:pPr>
+        <w:tabs>
+          <w:tab w:val="num" w:pos="720"/>
+        </w:tabs>
+        <w:ind w:left="720" w:hanging="360"/>
+      </w:pPr>
+      <w:rPr>
+        <w:rFonts w:ascii="Symbol" w:hAnsi="Symbol" w:hint="default"/>
+        <w:sz w:val="20"/>
+      </w:rPr>
+    </w:lvl>
+    <w:lvl w:ilvl="1" w:tentative="1">
+      <w:start w:val="1"/>
+      <w:numFmt w:val="bullet"/>
+      <w:lvlText w:val="o"/>
+      <w:lvlJc w:val="left"/>
+      <w:pPr>
+        <w:tabs>
+          <w:tab w:val="num" w:pos="1440"/>
+        </w:tabs>
+        <w:ind w:left="1440" w:hanging="360"/>
+      </w:pPr>
+      <w:rPr>
+        <w:rFonts w:ascii="Courier New" w:hAnsi="Courier New" w:hint="default"/>
+        <w:sz w:val="20"/>
+      </w:rPr>
+    </w:lvl>
+    <w:lvl w:ilvl="2" w:tentative="1">
+      <w:start w:val="1"/>
+      <w:numFmt w:val="bullet"/>
+      <w:lvlText w:val=""/>
+      <w:lvlJc w:val="left"/>
+      <w:pPr>
+        <w:tabs>
+          <w:tab w:val="num" w:pos="2160"/>
+        </w:tabs>
+        <w:ind w:left="2160" w:hanging="360"/>
+      </w:pPr>
+      <w:rPr>
+        <w:rFonts w:ascii="Wingdings" w:hAnsi="Wingdings" w:hint="default"/>
+        <w:sz w:val="20"/>
+      </w:rPr>
+    </w:lvl>
+    <w:lvl w:ilvl="3" w:tentative="1">
+      <w:start w:val="1"/>
+      <w:numFmt w:val="bullet"/>
+      <w:lvlText w:val=""/>
+      <w:lvlJc w:val="left"/>
+      <w:pPr>
+        <w:tabs>
+          <w:tab w:val="num" w:pos="2880"/>
+        </w:tabs>
+        <w:ind w:left="2880" w:hanging="360"/>
+      </w:pPr>
+      <w:rPr>
+        <w:rFonts w:ascii="Wingdings" w:hAnsi="Wingdings" w:hint="default"/>
+        <w:sz w:val="20"/>
+      </w:rPr>
+    </w:lvl>
+    <w:lvl w:ilvl="4" w:tentative="1">
+      <w:start w:val="1"/>
+      <w:numFmt w:val="bullet"/>
+      <w:lvlText w:val=""/>
+      <w:lvlJc w:val="left"/>
+      <w:pPr>
+        <w:tabs>
+          <w:tab w:val="num" w:pos="3600"/>
+        </w:tabs>
+        <w:ind w:left="3600" w:hanging="360"/>
+      </w:pPr>
+      <w:rPr>
+        <w:rFonts w:ascii="Wingdings" w:hAnsi="Wingdings" w:hint="default"/>
+        <w:sz w:val="20"/>
+      </w:rPr>
+    </w:lvl>
+    <w:lvl w:ilvl="5" w:tentative="1">
+      <w:start w:val="1"/>
+      <w:numFmt w:val="bullet"/>
+      <w:lvlText w:val=""/>
+      <w:lvlJc w:val="left"/>
+      <w:pPr>
+        <w:tabs>
+          <w:tab w:val="num" w:pos="4320"/>
+        </w:tabs>
+        <w:ind w:left="4320" w:hanging="360"/>
+      </w:pPr>
+      <w:rPr>
+        <w:rFonts w:ascii="Wingdings" w:hAnsi="Wingdings" w:hint="default"/>
+        <w:sz w:val="20"/>
+      </w:rPr>
+    </w:lvl>
+    <w:lvl w:ilvl="6" w:tentative="1">
+      <w:start w:val="1"/>
+      <w:numFmt w:val="bullet"/>
+      <w:lvlText w:val=""/>
+      <w:lvlJc w:val="left"/>
+      <w:pPr>
+        <w:tabs>
+          <w:tab w:val="num" w:pos="5040"/>
+        </w:tabs>
+        <w:ind w:left="5040" w:hanging="360"/>
+      </w:pPr>
+      <w:rPr>
+        <w:rFonts w:ascii="Wingdings" w:hAnsi="Wingdings" w:hint="default"/>
+        <w:sz w:val="20"/>
+      </w:rPr>
+    </w:lvl>
+    <w:lvl w:ilvl="7" w:tentative="1">
+      <w:start w:val="1"/>
+      <w:numFmt w:val="bullet"/>
+      <w:lvlText w:val=""/>
+      <w:lvlJc w:val="left"/>
+      <w:pPr>
+        <w:tabs>
+          <w:tab w:val="num" w:pos="5760"/>
+        </w:tabs>
+        <w:ind w:left="5760" w:hanging="360"/>
+      </w:pPr>
+      <w:rPr>
+        <w:rFonts w:ascii="Wingdings" w:hAnsi="Wingdings" w:hint="default"/>
+        <w:sz w:val="20"/>
+      </w:rPr>
+    </w:lvl>
+    <w:lvl w:ilvl="8" w:tentative="1">
+      <w:start w:val="1"/>
+      <w:numFmt w:val="bullet"/>
+      <w:lvlText w:val=""/>
+      <w:lvlJc w:val="left"/>
+      <w:pPr>
+        <w:tabs>
+          <w:tab w:val="num" w:pos="6480"/>
+        </w:tabs>
+        <w:ind w:left="6480" w:hanging="360"/>
+      </w:pPr>
+      <w:rPr>
+        <w:rFonts w:ascii="Wingdings" w:hAnsi="Wingdings" w:hint="default"/>
+        <w:sz w:val="20"/>
+      </w:rPr>
+    </w:lvl>
+  </w:abstractNum>
+  <w:abstractNum w:abstractNumId="5" w15:restartNumberingAfterBreak="0">
     <w:nsid w:val="4ABA1906"/>
     <w:multiLevelType w:val="multilevel"/>
     <w:tmpl w:val="7F82385E"/>
@@ -6048,7 +6202,7 @@
       </w:rPr>
     </w:lvl>
   </w:abstractNum>
-  <w:abstractNum w:abstractNumId="4" w15:restartNumberingAfterBreak="0">
+  <w:abstractNum w:abstractNumId="6" w15:restartNumberingAfterBreak="0">
     <w:nsid w:val="4B57086D"/>
     <w:multiLevelType w:val="multilevel"/>
     <w:tmpl w:val="F8AA54E4"/>
@@ -6169,7 +6323,7 @@
       </w:pPr>
     </w:lvl>
   </w:abstractNum>
-  <w:abstractNum w:abstractNumId="5" w15:restartNumberingAfterBreak="0">
+  <w:abstractNum w:abstractNumId="7" w15:restartNumberingAfterBreak="0">
     <w:nsid w:val="51EB6498"/>
     <w:multiLevelType w:val="multilevel"/>
     <w:tmpl w:val="D948460A"/>
@@ -6318,7 +6472,7 @@
       </w:rPr>
     </w:lvl>
   </w:abstractNum>
-  <w:abstractNum w:abstractNumId="6" w15:restartNumberingAfterBreak="0">
+  <w:abstractNum w:abstractNumId="8" w15:restartNumberingAfterBreak="0">
     <w:nsid w:val="558472F1"/>
     <w:multiLevelType w:val="multilevel"/>
     <w:tmpl w:val="9482E046"/>
@@ -6467,7 +6621,7 @@
       </w:rPr>
     </w:lvl>
   </w:abstractNum>
-  <w:abstractNum w:abstractNumId="7" w15:restartNumberingAfterBreak="0">
+  <w:abstractNum w:abstractNumId="9" w15:restartNumberingAfterBreak="0">
     <w:nsid w:val="664F32D2"/>
     <w:multiLevelType w:val="multilevel"/>
     <w:tmpl w:val="DA8E12E8"/>
@@ -6584,7 +6738,93 @@
       </w:pPr>
     </w:lvl>
   </w:abstractNum>
-  <w:abstractNum w:abstractNumId="8" w15:restartNumberingAfterBreak="0">
+  <w:abstractNum w:abstractNumId="10" w15:restartNumberingAfterBreak="0">
+    <w:nsid w:val="67173A9F"/>
+    <w:multiLevelType w:val="hybridMultilevel"/>
+    <w:tmpl w:val="47A01382"/>
+    <w:lvl w:ilvl="0" w:tplc="0410000F">
+      <w:start w:val="1"/>
+      <w:numFmt w:val="decimal"/>
+      <w:lvlText w:val="%1."/>
+      <w:lvlJc w:val="left"/>
+      <w:pPr>
+        <w:ind w:left="720" w:hanging="360"/>
+      </w:pPr>
+    </w:lvl>
+    <w:lvl w:ilvl="1" w:tplc="04100019" w:tentative="1">
+      <w:start w:val="1"/>
+      <w:numFmt w:val="lowerLetter"/>
+      <w:lvlText w:val="%2."/>
+      <w:lvlJc w:val="left"/>
+      <w:pPr>
+        <w:ind w:left="1440" w:hanging="360"/>
+      </w:pPr>
+    </w:lvl>
+    <w:lvl w:ilvl="2" w:tplc="0410001B" w:tentative="1">
+      <w:start w:val="1"/>
+      <w:numFmt w:val="lowerRoman"/>
+      <w:lvlText w:val="%3."/>
+      <w:lvlJc w:val="right"/>
+      <w:pPr>
+        <w:ind w:left="2160" w:hanging="180"/>
+      </w:pPr>
+    </w:lvl>
+    <w:lvl w:ilvl="3" w:tplc="0410000F" w:tentative="1">
+      <w:start w:val="1"/>
+      <w:numFmt w:val="decimal"/>
+      <w:lvlText w:val="%4."/>
+      <w:lvlJc w:val="left"/>
+      <w:pPr>
+        <w:ind w:left="2880" w:hanging="360"/>
+      </w:pPr>
+    </w:lvl>
+    <w:lvl w:ilvl="4" w:tplc="04100019" w:tentative="1">
+      <w:start w:val="1"/>
+      <w:numFmt w:val="lowerLetter"/>
+      <w:lvlText w:val="%5."/>
+      <w:lvlJc w:val="left"/>
+      <w:pPr>
+        <w:ind w:left="3600" w:hanging="360"/>
+      </w:pPr>
+    </w:lvl>
+    <w:lvl w:ilvl="5" w:tplc="0410001B" w:tentative="1">
+      <w:start w:val="1"/>
+      <w:numFmt w:val="lowerRoman"/>
+      <w:lvlText w:val="%6."/>
+      <w:lvlJc w:val="right"/>
+      <w:pPr>
+        <w:ind w:left="4320" w:hanging="180"/>
+      </w:pPr>
+    </w:lvl>
+    <w:lvl w:ilvl="6" w:tplc="0410000F" w:tentative="1">
+      <w:start w:val="1"/>
+      <w:numFmt w:val="decimal"/>
+      <w:lvlText w:val="%7."/>
+      <w:lvlJc w:val="left"/>
+      <w:pPr>
+        <w:ind w:left="5040" w:hanging="360"/>
+      </w:pPr>
+    </w:lvl>
+    <w:lvl w:ilvl="7" w:tplc="04100019" w:tentative="1">
+      <w:start w:val="1"/>
+      <w:numFmt w:val="lowerLetter"/>
+      <w:lvlText w:val="%8."/>
+      <w:lvlJc w:val="left"/>
+      <w:pPr>
+        <w:ind w:left="5760" w:hanging="360"/>
+      </w:pPr>
+    </w:lvl>
+    <w:lvl w:ilvl="8" w:tplc="0410001B" w:tentative="1">
+      <w:start w:val="1"/>
+      <w:numFmt w:val="lowerRoman"/>
+      <w:lvlText w:val="%9."/>
+      <w:lvlJc w:val="right"/>
+      <w:pPr>
+        <w:ind w:left="6480" w:hanging="180"/>
+      </w:pPr>
+    </w:lvl>
+  </w:abstractNum>
+  <w:abstractNum w:abstractNumId="11" w15:restartNumberingAfterBreak="0">
     <w:nsid w:val="6C647B5B"/>
     <w:multiLevelType w:val="multilevel"/>
     <w:tmpl w:val="5CDCE3E4"/>
@@ -6733,7 +6973,7 @@
       </w:rPr>
     </w:lvl>
   </w:abstractNum>
-  <w:abstractNum w:abstractNumId="9" w15:restartNumberingAfterBreak="0">
+  <w:abstractNum w:abstractNumId="12" w15:restartNumberingAfterBreak="0">
     <w:nsid w:val="6C9F5281"/>
     <w:multiLevelType w:val="multilevel"/>
     <w:tmpl w:val="B10CBAAC"/>
@@ -6883,40 +7123,49 @@
     </w:lvl>
   </w:abstractNum>
   <w:num w:numId="1" w16cid:durableId="1169321570">
+    <w:abstractNumId w:val="9"/>
+  </w:num>
+  <w:num w:numId="2" w16cid:durableId="1711999328">
+    <w:abstractNumId w:val="12"/>
+  </w:num>
+  <w:num w:numId="3" w16cid:durableId="1881163600">
+    <w:abstractNumId w:val="5"/>
+  </w:num>
+  <w:num w:numId="4" w16cid:durableId="781992786">
+    <w:abstractNumId w:val="1"/>
+  </w:num>
+  <w:num w:numId="5" w16cid:durableId="729423124">
+    <w:abstractNumId w:val="8"/>
+  </w:num>
+  <w:num w:numId="6" w16cid:durableId="1710959294">
+    <w:abstractNumId w:val="3"/>
+  </w:num>
+  <w:num w:numId="7" w16cid:durableId="376711142">
+    <w:abstractNumId w:val="11"/>
+  </w:num>
+  <w:num w:numId="8" w16cid:durableId="559950165">
+    <w:abstractNumId w:val="6"/>
+  </w:num>
+  <w:num w:numId="9" w16cid:durableId="909121033">
     <w:abstractNumId w:val="7"/>
   </w:num>
-  <w:num w:numId="2" w16cid:durableId="1711999328">
-    <w:abstractNumId w:val="9"/>
-  </w:num>
-  <w:num w:numId="3" w16cid:durableId="1881163600">
-    <w:abstractNumId w:val="3"/>
-  </w:num>
-  <w:num w:numId="4" w16cid:durableId="781992786">
-    <w:abstractNumId w:val="0"/>
-  </w:num>
-  <w:num w:numId="5" w16cid:durableId="729423124">
-    <w:abstractNumId w:val="6"/>
-  </w:num>
-  <w:num w:numId="6" w16cid:durableId="1710959294">
+  <w:num w:numId="10" w16cid:durableId="1581331035">
     <w:abstractNumId w:val="2"/>
   </w:num>
-  <w:num w:numId="7" w16cid:durableId="376711142">
-    <w:abstractNumId w:val="8"/>
+  <w:num w:numId="11" w16cid:durableId="498158829">
+    <w:abstractNumId w:val="10"/>
   </w:num>
-  <w:num w:numId="8" w16cid:durableId="559950165">
+  <w:num w:numId="12" w16cid:durableId="30810410">
     <w:abstractNumId w:val="4"/>
   </w:num>
-  <w:num w:numId="9" w16cid:durableId="909121033">
-    <w:abstractNumId w:val="5"/>
-  </w:num>
-  <w:num w:numId="10" w16cid:durableId="1581331035">
-    <w:abstractNumId w:val="1"/>
+  <w:num w:numId="13" w16cid:durableId="2034188901">
+    <w:abstractNumId w:val="0"/>
   </w:num>
 </w:numbering>
 </file>
 
 <file path=word/styles.xml><?xml version="1.0" encoding="utf-8"?>
-<w:styles xmlns:mc="http://schemas.openxmlformats.org/markup-compatibility/2006" xmlns:r="http://schemas.openxmlformats.org/officeDocument/2006/relationships" xmlns:w="http://schemas.openxmlformats.org/wordprocessingml/2006/main" xmlns:w14="http://schemas.microsoft.com/office/word/2010/wordml" xmlns:w15="http://schemas.microsoft.com/office/word/2012/wordml" xmlns:w16cex="http://schemas.microsoft.com/office/word/2018/wordml/cex" xmlns:w16cid="http://schemas.microsoft.com/office/word/2016/wordml/cid" xmlns:w16="http://schemas.microsoft.com/office/word/2018/wordml" xmlns:w16du="http://schemas.microsoft.com/office/word/2023/wordml/word16du" xmlns:w16sdtdh="http://schemas.microsoft.com/office/word/2020/wordml/sdtdatahash" xmlns:w16se="http://schemas.microsoft.com/office/word/2015/wordml/symex" mc:Ignorable="w14 w15 w16se w16cid w16 w16cex w16sdtdh w16du">
+<w:styles xmlns:mc="http://schemas.openxmlformats.org/markup-compatibility/2006" xmlns:r="http://schemas.openxmlformats.org/officeDocument/2006/relationships" xmlns:w="http://schemas.openxmlformats.org/wordprocessingml/2006/main" xmlns:w14="http://schemas.microsoft.com/office/word/2010/wordml" xmlns:w15="http://schemas.microsoft.com/office/word/2012/wordml" xmlns:w16cex="http://schemas.microsoft.com/office/word/2018/wordml/cex" xmlns:w16cid="http://schemas.microsoft.com/office/word/2016/wordml/cid" xmlns:w16="http://schemas.microsoft.com/office/word/2018/wordml" xmlns:w16sdtdh="http://schemas.microsoft.com/office/word/2020/wordml/sdtdatahash" xmlns:w16se="http://schemas.microsoft.com/office/word/2015/wordml/symex" mc:Ignorable="w14 w15 w16se w16cid w16 w16cex w16sdtdh">
   <w:docDefaults>
     <w:rPrDefault>
       <w:rPr>

</xml_diff>